<commit_message>
most recent version at 12:35
</commit_message>
<xml_diff>
--- a/final work.docx
+++ b/final work.docx
@@ -14,56 +14,7 @@
         <w:rPr>
           <w:kern w:val="48"/>
         </w:rPr>
-        <w:t>Paper Title</w:t>
-      </w:r>
-      <w:r>
-        <w:rPr>
-          <w:kern w:val="48"/>
-        </w:rPr>
-        <w:t>*</w:t>
-      </w:r>
-      <w:r>
-        <w:rPr>
-          <w:kern w:val="48"/>
-        </w:rPr>
-        <w:t xml:space="preserve"> (use style: </w:t>
-      </w:r>
-      <w:r>
-        <w:rPr>
-          <w:iCs/>
-          <w:kern w:val="48"/>
-        </w:rPr>
-        <w:t>paper title</w:t>
-      </w:r>
-      <w:r>
-        <w:rPr>
-          <w:kern w:val="48"/>
-        </w:rPr>
-        <w:t>)</w:t>
-      </w:r>
-    </w:p>
-    <w:p>
-      <w:pPr>
-        <w:pStyle w:val="Author"/>
-        <w:spacing w:before="5pt" w:beforeAutospacing="1" w:after="5pt" w:afterAutospacing="1"/>
-        <w:rPr>
-          <w:sz w:val="16"/>
-          <w:szCs w:val="16"/>
-        </w:rPr>
-      </w:pPr>
-      <w:r>
-        <w:rPr>
-          <w:sz w:val="16"/>
-          <w:szCs w:val="16"/>
-        </w:rPr>
-        <w:t>*</w:t>
-      </w:r>
-      <w:r>
-        <w:rPr>
-          <w:sz w:val="16"/>
-          <w:szCs w:val="16"/>
-        </w:rPr>
-        <w:t>Note: Sub-titles are not captured in Xplore and should not be used</w:t>
+        <w:t>Machine Learning Algorithms for Solving Real-World Classification Problems</w:t>
       </w:r>
     </w:p>
     <w:p>
@@ -285,14 +236,7 @@
           <w:sz w:val="18"/>
           <w:szCs w:val="18"/>
         </w:rPr>
-        <w:t>Taym5</w:t>
-      </w:r>
-      <w:r>
-        <w:rPr>
-          <w:sz w:val="18"/>
-          <w:szCs w:val="18"/>
-        </w:rPr>
-        <w:t>@uni.coventry.ac.uk</w:t>
+        <w:t>Taym5@uni.coventry.ac.uk</w:t>
       </w:r>
     </w:p>
     <w:p>
@@ -310,191 +254,42 @@
     <w:p>
       <w:pPr>
         <w:pStyle w:val="Abstract"/>
+      </w:pPr>
+      <w:r>
         <w:rPr>
           <w:i/>
           <w:iCs/>
         </w:rPr>
-      </w:pPr>
-      <w:r>
+        <w:t>Abstract</w:t>
+      </w:r>
+      <w:r>
+        <w:t>—</w:t>
+      </w:r>
+      <w:r>
+        <w:t xml:space="preserve"> Cardiovascular disease is one of the prevalent causes of death in the world. There are several important risk factors that can lead to the high rate of deaths related to cardiovascular diseases across the globe. The Healthcare industry has a significant role to play in terms of providing timely intervention to save lives of vulnerable patients. The current number of annual cases around the world in terms of statistics is still disturbing and calls for a campaign to improve the well-being of humans with the data constantly generated in countries where the rates are terribly high.  </w:t>
+      </w:r>
+    </w:p>
+    <w:p>
+      <w:pPr>
+        <w:pStyle w:val="Abstract"/>
+      </w:pPr>
+      <w:r>
+        <w:t xml:space="preserve">This research paper covers the use of three classifier algorithms to examine the causes of cardiovascular disease from the heart disease indicator dataset publicly made available. Our desire is to use the historical dataset to predict outcomes. The risk factors which are likely to contribute to a cardiovascular condition is what would then become the input variables fixed into the model to make predictions. Results from the three classification models would be compared and appropriate recommendations for implementation would be made to further look at ways to overcome the burden of the disease by predicting the risk of the disease in patients who are susceptible.  </w:t>
+      </w:r>
+    </w:p>
+    <w:p>
+      <w:pPr>
+        <w:pStyle w:val="Abstract"/>
         <w:rPr>
           <w:i/>
           <w:iCs/>
         </w:rPr>
-        <w:t>Abstract</w:t>
-      </w:r>
-      <w:r>
-        <w:t>—</w:t>
-      </w:r>
-      <w:r>
-        <w:t xml:space="preserve">This electronic document is a “live” template and already defines the components of your paper [title, text, heads, etc.] in its style sheet. </w:t>
+      </w:pPr>
+      <w:r>
+        <w:t xml:space="preserve">The outcome of the experiments after training the three models with the heart disease dataset yielded the respective results %, %, and % models for the respective classification algorithms (Decision Tree, Support Vector Machine and Logistic Regression). Other activities like hyperparameter optimization and feature selection were explored to ensure the best effort on the predicted output variables. These results determined the best model based on the accuracy level after comparing the three models. </w:t>
       </w:r>
       <w:r>
         <w:t xml:space="preserve"> </w:t>
-      </w:r>
-      <w:r>
-        <w:rPr>
-          <w:i/>
-        </w:rPr>
-        <w:t>*</w:t>
-      </w:r>
-      <w:r>
-        <w:rPr>
-          <w:i/>
-        </w:rPr>
-        <w:t>CRITICAL:  Do</w:t>
-      </w:r>
-      <w:r>
-        <w:rPr>
-          <w:rFonts w:eastAsia="Times New Roman"/>
-          <w:i/>
-        </w:rPr>
-        <w:t xml:space="preserve"> </w:t>
-      </w:r>
-      <w:r>
-        <w:rPr>
-          <w:i/>
-        </w:rPr>
-        <w:t>Not</w:t>
-      </w:r>
-      <w:r>
-        <w:rPr>
-          <w:rFonts w:eastAsia="Times New Roman"/>
-          <w:i/>
-        </w:rPr>
-        <w:t xml:space="preserve"> </w:t>
-      </w:r>
-      <w:r>
-        <w:rPr>
-          <w:i/>
-        </w:rPr>
-        <w:t>Use</w:t>
-      </w:r>
-      <w:r>
-        <w:rPr>
-          <w:rFonts w:eastAsia="Times New Roman"/>
-          <w:i/>
-        </w:rPr>
-        <w:t xml:space="preserve"> </w:t>
-      </w:r>
-      <w:r>
-        <w:rPr>
-          <w:i/>
-        </w:rPr>
-        <w:t>Symbols,</w:t>
-      </w:r>
-      <w:r>
-        <w:rPr>
-          <w:rFonts w:eastAsia="Times New Roman"/>
-          <w:i/>
-        </w:rPr>
-        <w:t xml:space="preserve"> </w:t>
-      </w:r>
-      <w:r>
-        <w:rPr>
-          <w:i/>
-        </w:rPr>
-        <w:t>Special</w:t>
-      </w:r>
-      <w:r>
-        <w:rPr>
-          <w:rFonts w:eastAsia="Times New Roman"/>
-          <w:i/>
-        </w:rPr>
-        <w:t xml:space="preserve"> </w:t>
-      </w:r>
-      <w:r>
-        <w:rPr>
-          <w:i/>
-        </w:rPr>
-        <w:t>Characters,</w:t>
-      </w:r>
-      <w:r>
-        <w:rPr>
-          <w:rFonts w:eastAsia="Times New Roman"/>
-          <w:i/>
-        </w:rPr>
-        <w:t xml:space="preserve"> </w:t>
-      </w:r>
-      <w:r>
-        <w:rPr>
-          <w:rFonts w:eastAsia="Times New Roman"/>
-          <w:i/>
-        </w:rPr>
-        <w:t xml:space="preserve">Footnotes, </w:t>
-      </w:r>
-      <w:r>
-        <w:rPr>
-          <w:i/>
-        </w:rPr>
-        <w:t>or</w:t>
-      </w:r>
-      <w:r>
-        <w:rPr>
-          <w:rFonts w:eastAsia="Times New Roman"/>
-          <w:i/>
-        </w:rPr>
-        <w:t xml:space="preserve"> </w:t>
-      </w:r>
-      <w:r>
-        <w:rPr>
-          <w:i/>
-        </w:rPr>
-        <w:t>Math</w:t>
-      </w:r>
-      <w:r>
-        <w:rPr>
-          <w:rFonts w:eastAsia="Times New Roman"/>
-          <w:i/>
-        </w:rPr>
-        <w:t xml:space="preserve"> </w:t>
-      </w:r>
-      <w:r>
-        <w:rPr>
-          <w:i/>
-        </w:rPr>
-        <w:t>in</w:t>
-      </w:r>
-      <w:r>
-        <w:rPr>
-          <w:rFonts w:eastAsia="Times New Roman"/>
-          <w:i/>
-        </w:rPr>
-        <w:t xml:space="preserve"> Paper </w:t>
-      </w:r>
-      <w:r>
-        <w:rPr>
-          <w:i/>
-        </w:rPr>
-        <w:t>Title</w:t>
-      </w:r>
-      <w:r>
-        <w:rPr>
-          <w:rFonts w:eastAsia="Times New Roman"/>
-          <w:i/>
-        </w:rPr>
-        <w:t xml:space="preserve"> o</w:t>
-      </w:r>
-      <w:r>
-        <w:rPr>
-          <w:i/>
-        </w:rPr>
-        <w:t>r</w:t>
-      </w:r>
-      <w:r>
-        <w:rPr>
-          <w:rFonts w:eastAsia="Times New Roman"/>
-          <w:i/>
-        </w:rPr>
-        <w:t xml:space="preserve"> </w:t>
-      </w:r>
-      <w:r>
-        <w:rPr>
-          <w:i/>
-        </w:rPr>
-        <w:t>Abstract</w:t>
-      </w:r>
-      <w:r>
-        <w:t xml:space="preserve">. </w:t>
       </w:r>
       <w:r>
         <w:rPr>
@@ -525,37 +320,26 @@
         <w:t>Keywords—</w:t>
       </w:r>
       <w:r>
-        <w:t>component</w:t>
-      </w:r>
-      <w:r>
-        <w:t>,</w:t>
-      </w:r>
-      <w:r>
-        <w:t xml:space="preserve"> formatting</w:t>
-      </w:r>
-      <w:r>
-        <w:t>,</w:t>
-      </w:r>
-      <w:r>
-        <w:t xml:space="preserve"> style</w:t>
-      </w:r>
-      <w:r>
-        <w:t>,</w:t>
-      </w:r>
-      <w:r>
-        <w:t xml:space="preserve"> styling</w:t>
-      </w:r>
-      <w:r>
-        <w:t>,</w:t>
-      </w:r>
-      <w:r>
-        <w:t xml:space="preserve"> insert (</w:t>
-      </w:r>
-      <w:r>
-        <w:rPr>
-          <w:b w:val="0"/>
-        </w:rPr>
-        <w:t>key words</w:t>
+        <w:rPr>
+          <w:rStyle w:val="Abstract"/>
+          <w:iCs/>
+        </w:rPr>
+        <w:t xml:space="preserve"> </w:t>
+      </w:r>
+      <w:r>
+        <w:rPr>
+          <w:rStyle w:val="normaltextrun"/>
+          <w:iCs/>
+        </w:rPr>
+        <w:t>Decision Tree, Support Vector Machines, Logistic Regression, Confusion Matrix</w:t>
+      </w:r>
+      <w:r>
+        <w:rPr>
+          <w:rStyle w:val="normaltextrun"/>
+          <w:iCs/>
+          <w:color w:val="000000"/>
+        </w:rPr>
+        <w:t>, RFE</w:t>
       </w:r>
       <w:r>
         <w:t>)</w:t>
@@ -566,17 +350,7 @@
         <w:pStyle w:val="Heading1"/>
       </w:pPr>
       <w:r>
-        <w:t>Introduction (</w:t>
-      </w:r>
-      <w:r>
-        <w:rPr>
-          <w:rFonts w:eastAsia="MS Mincho"/>
-          <w:i/>
-        </w:rPr>
-        <w:t>Heading 1</w:t>
-      </w:r>
-      <w:r>
-        <w:t>)</w:t>
+        <w:t xml:space="preserve">Introduction </w:t>
       </w:r>
     </w:p>
     <w:p>
@@ -584,418 +358,269 @@
         <w:pStyle w:val="BodyText"/>
       </w:pPr>
       <w:r>
-        <w:t xml:space="preserve">This template, </w:t>
-      </w:r>
-      <w:r>
-        <w:t>modified</w:t>
-      </w:r>
-      <w:r>
-        <w:t xml:space="preserve"> in MS Word 200</w:t>
-      </w:r>
-      <w:r>
-        <w:rPr>
-          <w:lang w:val="en-US"/>
-        </w:rPr>
-        <w:t>7</w:t>
-      </w:r>
-      <w:r>
-        <w:t xml:space="preserve"> and saved as </w:t>
-      </w:r>
-      <w:r>
-        <w:rPr>
-          <w:lang w:val="en-US"/>
-        </w:rPr>
-        <w:t xml:space="preserve">a </w:t>
-      </w:r>
-      <w:r>
-        <w:t>“Word 97-200</w:t>
-      </w:r>
-      <w:r>
-        <w:t>3</w:t>
+        <w:t xml:space="preserve">Cardiovascular disease is one of the prevalent causes of death in the world and accounts for one of the most painful deaths that can be avoided under strict supervision. Cardiovascular diseases cause an average of 17.7 million deaths each year (44% of NCD fatalities) making it one of the most deserving topics for research on prevention. “Cardiovascular diseases (CVD) are a group of disorders of the heart and blood vessels which is the most significant cause of death globally.” (“Secondary Prevention of Cardiovascular Diseases and ... - </w:t>
+      </w:r>
+      <w:proofErr w:type="spellStart"/>
+      <w:r>
+        <w:t>Hindawi</w:t>
+      </w:r>
+      <w:proofErr w:type="spellEnd"/>
+      <w:r>
+        <w:t xml:space="preserve">”) Despite the critical fatality rate 90% CVD can be prevented by taking necessary precautions (McGill, 2008). The impact of cardiovascular diseases can be very painful in the early years of any human being and have some ripple effects to the society due to the pain and economic effects on families and the economy of any country.  </w:t>
+      </w:r>
+    </w:p>
+    <w:p>
+      <w:pPr>
+        <w:pStyle w:val="BodyText"/>
+      </w:pPr>
+      <w:r>
+        <w:t xml:space="preserve">There are several risk factors that contribute to cardiovascular health conditions. It is no news that in most cases, the cause of the disease can be attributed to lifestyle and </w:t>
+      </w:r>
+      <w:r>
+        <w:t>human preference of diets. Physical activities and healthy eating have been proven to help improve the health and well-being of humanity. The application of machine learning to predict cardiovascular diseases can help in the sensitization and improve the conditions of diagnosed patients. There are several case studies concerning cardiovascular diseases.</w:t>
+      </w:r>
+    </w:p>
+    <w:p>
+      <w:pPr>
+        <w:pStyle w:val="BodyText"/>
+      </w:pPr>
+      <w:r>
+        <w:t xml:space="preserve"> According to (</w:t>
+      </w:r>
+      <w:proofErr w:type="spellStart"/>
+      <w:r>
+        <w:t>Karunathilake</w:t>
+      </w:r>
+      <w:proofErr w:type="spellEnd"/>
+      <w:r>
+        <w:t xml:space="preserve"> &amp; </w:t>
+      </w:r>
+      <w:proofErr w:type="spellStart"/>
+      <w:r>
+        <w:t>Ganegoda</w:t>
+      </w:r>
+      <w:proofErr w:type="spellEnd"/>
+      <w:r>
+        <w:t xml:space="preserve">, 2018), there are three types of prevention mechanisms to prevent and reduce the impacts of a disease. “Primary prevention refers to the steps taken by an individual to prevent the onset of the disease.” (“What are the primary secondary and tertiary levels of prevention?”) This is achieved by maintaining a healthy lifestyle choice such as diet and exercise. “Secondary prevention focuses on reducing the impact of the disease by early diagnosis prior to any critical and permanent damage.” (“Secondary Prevention of Cardiovascular Diseases and ... - </w:t>
+      </w:r>
+      <w:proofErr w:type="spellStart"/>
+      <w:r>
+        <w:t>Hindawi</w:t>
+      </w:r>
+      <w:proofErr w:type="spellEnd"/>
+      <w:r>
+        <w:t xml:space="preserve">”) This facilitates avoiding life threatening situations and long term impairments from a disease. Tertiary prevention is used once long term effects set in, by helping the patients to manage pain, increase life expectancy, and increase the quality of life. The secondary prevention of CVD includes diagnosis and prevention. Most critical step of secondary prevention is early diagnosis which allows medical professionals to provide required care for patients and improve the quality of life. This requires identifying risk factors, criticality of risk factors, and how the variation of these factors relates to CVD. (“Secondary Prevention of Cardiovascular Diseases and ... - </w:t>
+      </w:r>
+      <w:proofErr w:type="spellStart"/>
+      <w:r>
+        <w:t>Hindawi</w:t>
+      </w:r>
+      <w:proofErr w:type="spellEnd"/>
+      <w:r>
+        <w:t>”) Upon early diagnosis, patients could be directed to required treatments affording a higher quality of life (</w:t>
+      </w:r>
+      <w:proofErr w:type="spellStart"/>
+      <w:r>
+        <w:t>Karunathilake</w:t>
+      </w:r>
+      <w:proofErr w:type="spellEnd"/>
+      <w:r>
+        <w:t xml:space="preserve"> &amp; </w:t>
+      </w:r>
+      <w:proofErr w:type="spellStart"/>
+      <w:r>
+        <w:t>Ganegoda</w:t>
+      </w:r>
+      <w:proofErr w:type="spellEnd"/>
+      <w:r>
+        <w:t xml:space="preserve">, 2018). </w:t>
+      </w:r>
+    </w:p>
+    <w:p>
+      <w:pPr>
+        <w:pStyle w:val="BodyText"/>
+      </w:pPr>
+      <w:r>
+        <w:t>The inspiration for this research paper draws strength from the use of machine learning algorithms by medical professionals to make predictions of vulnerable patients. Health improvements is tied to continuous research and implementation of state-of-the-art methodologies explored by experts to diagnose and prevent diseases like the one examined in our case study.</w:t>
+      </w:r>
+    </w:p>
+    <w:p>
+      <w:pPr>
+        <w:pStyle w:val="Heading1"/>
+      </w:pPr>
+      <w:r>
+        <w:t>PROBLEM AND DATA SET</w:t>
       </w:r>
       <w:r>
         <w:t xml:space="preserve"> </w:t>
       </w:r>
-      <w:r>
-        <w:rPr>
-          <w:lang w:val="en-US"/>
-        </w:rPr>
-        <w:t>Document</w:t>
-      </w:r>
-      <w:r>
-        <w:t>” for the PC, provides authors with most of the formatting specifications needed for preparing electronic versions of their papers. All standard paper components have been specified for three reasons: (1) ease of use when formatting individual papers, (2) automatic compliance to electronic requirements that facilitate the concurrent or later production of electronic products, and (3) conformity of style throughout a conference proceedings. Margins, column widths, line spacing, and type styles are built-in; examples of the type styles are provided throughout this document and are identified in italic type, within parentheses, following the example. Some components, such as multi-</w:t>
-      </w:r>
-      <w:proofErr w:type="spellStart"/>
-      <w:r>
-        <w:t>leveled</w:t>
-      </w:r>
-      <w:proofErr w:type="spellEnd"/>
-      <w:r>
-        <w:t xml:space="preserve"> equations, graphics, and tables are not prescribed, although the various table text styles are provided. The formatter will need to create these components, incorporating the applicable criteria that follow.</w:t>
-      </w:r>
-    </w:p>
-    <w:p>
-      <w:pPr>
-        <w:pStyle w:val="Heading1"/>
-      </w:pPr>
-      <w:r>
-        <w:t>Ease of Use</w:t>
-      </w:r>
-    </w:p>
-    <w:p>
-      <w:pPr>
-        <w:pStyle w:val="Heading2"/>
-      </w:pPr>
-      <w:r>
-        <w:t xml:space="preserve">Selecting a </w:t>
-      </w:r>
-      <w:r>
-        <w:t>Template</w:t>
-      </w:r>
-      <w:r>
-        <w:t xml:space="preserve"> (Heading 2)</w:t>
-      </w:r>
+    </w:p>
+    <w:p>
+      <w:pPr>
+        <w:ind w:firstLine="14.40pt"/>
+        <w:jc w:val="both"/>
+        <w:rPr>
+          <w:rStyle w:val="normaltextrun"/>
+          <w:color w:val="000000"/>
+          <w:sz w:val="18"/>
+          <w:szCs w:val="18"/>
+        </w:rPr>
+      </w:pPr>
+      <w:r>
+        <w:rPr>
+          <w:rStyle w:val="normaltextrun"/>
+          <w:sz w:val="18"/>
+          <w:szCs w:val="18"/>
+        </w:rPr>
+        <w:t>As required, the purpose of this task is to make predictions with the independent variables and dependent variables. These independent variables contain certain information that may cause a cardiovascular condition in patients. The causes of cardiovascular disease borders around certain risk factors like blood pressure, obesity, age, sex, diet, exercise, smoking, health insurance, mental health, physical health, consumption of alcohol, rest, or sleep, and record of health check-up, etc.</w:t>
+      </w:r>
+      <w:r>
+        <w:rPr>
+          <w:rStyle w:val="normaltextrun"/>
+          <w:color w:val="FF0000"/>
+          <w:sz w:val="18"/>
+          <w:szCs w:val="18"/>
+        </w:rPr>
+        <w:t xml:space="preserve"> </w:t>
+      </w:r>
+      <w:r>
+        <w:rPr>
+          <w:rStyle w:val="normaltextrun"/>
+          <w:sz w:val="18"/>
+          <w:szCs w:val="18"/>
+        </w:rPr>
+        <w:t>One major issue is the challenge with the imbalanced dataset and a resampling technique would be introduced to solve the problem.</w:t>
+      </w:r>
+      <w:r>
+        <w:rPr>
+          <w:rStyle w:val="normaltextrun"/>
+          <w:color w:val="FF0000"/>
+          <w:sz w:val="18"/>
+          <w:szCs w:val="18"/>
+        </w:rPr>
+        <w:t xml:space="preserve"> </w:t>
+      </w:r>
+      <w:r>
+        <w:rPr>
+          <w:rStyle w:val="normaltextrun"/>
+          <w:color w:val="000000"/>
+          <w:sz w:val="18"/>
+          <w:szCs w:val="18"/>
+        </w:rPr>
+        <w:t>This in our case study is linked to what has been tagged as the independent features and they are outlined in the table below;</w:t>
+      </w:r>
+    </w:p>
+    <w:p>
+      <w:pPr>
+        <w:ind w:firstLine="14.40pt"/>
+        <w:jc w:val="both"/>
+      </w:pPr>
     </w:p>
     <w:p>
       <w:pPr>
         <w:pStyle w:val="BodyText"/>
-      </w:pPr>
-      <w:r>
-        <w:t xml:space="preserve">First, confirm that you have the correct template for your paper size. This template has been tailored for output on the </w:t>
-      </w:r>
-      <w:r>
-        <w:rPr>
-          <w:lang w:val="en-US"/>
-        </w:rPr>
-        <w:t>A4</w:t>
-      </w:r>
-      <w:r>
-        <w:t xml:space="preserve"> paper size. If you are using </w:t>
-      </w:r>
-      <w:r>
-        <w:rPr>
-          <w:lang w:val="en-US"/>
-        </w:rPr>
-        <w:t>US letter</w:t>
-      </w:r>
-      <w:r>
-        <w:t>-sized paper, please close this</w:t>
-      </w:r>
-      <w:r>
-        <w:t xml:space="preserve"> file and download the </w:t>
-      </w:r>
-      <w:r>
-        <w:rPr>
-          <w:lang w:val="en-US"/>
-        </w:rPr>
-        <w:t xml:space="preserve">Microsoft Word, Letter </w:t>
-      </w:r>
-      <w:r>
-        <w:t>file</w:t>
-      </w:r>
-      <w:r>
-        <w:t>.</w:t>
-      </w:r>
-    </w:p>
-    <w:p>
-      <w:pPr>
-        <w:pStyle w:val="Heading2"/>
-      </w:pPr>
-      <w:r>
-        <w:t>Maintaining the Integrity of the Specifications</w:t>
-      </w:r>
-    </w:p>
-    <w:p>
-      <w:pPr>
-        <w:pStyle w:val="BodyText"/>
-      </w:pPr>
-      <w:r>
-        <w:t>The template is used to format your paper and style the text. All margins, column widths, line spaces, and text fonts are prescribed; please do not alter them. You may note peculiarities. For example, the head margin in this template measures proportionately more than is customary. This measurement and others are deliberate, using specifications that anticipate your paper as one part of the entire proceedings, and not as an independent document. Please do not revise any of the current designations.</w:t>
-      </w:r>
-    </w:p>
-    <w:p>
-      <w:pPr>
-        <w:pStyle w:val="Heading1"/>
-      </w:pPr>
-      <w:r>
-        <w:t xml:space="preserve">Prepare Your Paper </w:t>
-      </w:r>
-      <w:r>
-        <w:t>Before</w:t>
-      </w:r>
-      <w:r>
-        <w:t xml:space="preserve"> Styling</w:t>
-      </w:r>
-    </w:p>
-    <w:p>
-      <w:pPr>
-        <w:pStyle w:val="BodyText"/>
-        <w:rPr>
-          <w:lang w:val="en-US"/>
-        </w:rPr>
-      </w:pPr>
-      <w:r>
-        <w:t>Before</w:t>
-      </w:r>
-      <w:r>
-        <w:t xml:space="preserve"> you begin to format your paper, first write and save the content as a separate text file. </w:t>
-      </w:r>
-      <w:r>
-        <w:rPr>
-          <w:lang w:val="en-US"/>
-        </w:rPr>
-        <w:t>Complete all content and organizational editing before formatting. Please note sections A-D below for more information on proofreading, spelling and grammar.</w:t>
-      </w:r>
-    </w:p>
-    <w:p>
-      <w:pPr>
-        <w:pStyle w:val="BodyText"/>
-      </w:pPr>
-      <w:r>
-        <w:t>Keep your text and graphic files separate until after the text has been formatted and styled. Do not use hard tabs, and limit use of hard returns to only one return at the end of a paragraph. Do not add any kind of pagination anywhere in the paper. Do not number text heads-the template will do that for you.</w:t>
-      </w:r>
-    </w:p>
-    <w:p>
-      <w:pPr>
-        <w:pStyle w:val="Heading2"/>
-      </w:pPr>
-      <w:r>
-        <w:t>Abbreviations</w:t>
-      </w:r>
-      <w:r>
-        <w:t xml:space="preserve"> and Acronyms</w:t>
-      </w:r>
-    </w:p>
-    <w:p>
-      <w:pPr>
-        <w:pStyle w:val="BodyText"/>
-      </w:pPr>
-      <w:r>
-        <w:t xml:space="preserve">Define abbreviations and acronyms the first time they are used in the text, even after they have been defined in the abstract. Abbreviations such as IEEE, SI, MKS, CGS, </w:t>
-      </w:r>
-      <w:proofErr w:type="spellStart"/>
-      <w:r>
-        <w:t>sc</w:t>
-      </w:r>
-      <w:proofErr w:type="spellEnd"/>
-      <w:r>
-        <w:t>, dc, and rms do not have to be defined. Do not use abbreviations in the title or heads unless they are unavoidable.</w:t>
-      </w:r>
-    </w:p>
-    <w:p>
-      <w:pPr>
-        <w:pStyle w:val="Heading2"/>
-      </w:pPr>
-      <w:r>
-        <w:t>Units</w:t>
-      </w:r>
-    </w:p>
-    <w:p>
-      <w:pPr>
-        <w:pStyle w:val="bulletlist"/>
-      </w:pPr>
-      <w:r>
-        <w:t xml:space="preserve">Use </w:t>
-      </w:r>
-      <w:r>
-        <w:t>either</w:t>
-      </w:r>
-      <w:r>
-        <w:t xml:space="preserve"> SI (MKS) or CGS as primary units. (SI units are encouraged.) English units may be used as secondary units (in parentheses). An exception would be the use of English units as identifiers in trade, such as “3.5-inch disk drive”.</w:t>
-      </w:r>
-    </w:p>
-    <w:p>
-      <w:pPr>
-        <w:pStyle w:val="bulletlist"/>
-      </w:pPr>
-      <w:r>
-        <w:t xml:space="preserve">Avoid combining SI and CGS units, such as current in amperes and magnetic field in </w:t>
-      </w:r>
-      <w:proofErr w:type="spellStart"/>
-      <w:r>
-        <w:t>oersteds</w:t>
-      </w:r>
-      <w:proofErr w:type="spellEnd"/>
-      <w:r>
-        <w:t>. This often leads to confusion because equations do not balance dimensionally. If you must use mixed units, clearly state the units for each quantity that you use in an equation.</w:t>
-      </w:r>
-    </w:p>
-    <w:p>
-      <w:pPr>
-        <w:pStyle w:val="bulletlist"/>
-      </w:pPr>
-      <w:r>
-        <w:t>Do not mix complete spellings and abbreviations of units: “Wb/m2” or “</w:t>
-      </w:r>
-      <w:proofErr w:type="spellStart"/>
-      <w:r>
-        <w:t>webers</w:t>
-      </w:r>
-      <w:proofErr w:type="spellEnd"/>
-      <w:r>
-        <w:t xml:space="preserve"> per square meter”, not “</w:t>
-      </w:r>
-      <w:proofErr w:type="spellStart"/>
-      <w:r>
-        <w:t>webers</w:t>
-      </w:r>
-      <w:proofErr w:type="spellEnd"/>
-      <w:r>
-        <w:t xml:space="preserve">/m2”.  Spell out units when they appear in text: “. . . a few </w:t>
-      </w:r>
-      <w:proofErr w:type="spellStart"/>
-      <w:r>
-        <w:t>henries</w:t>
-      </w:r>
-      <w:proofErr w:type="spellEnd"/>
-      <w:r>
-        <w:t>”, not “. . . a few H”.</w:t>
-      </w:r>
-    </w:p>
-    <w:p>
-      <w:pPr>
-        <w:pStyle w:val="sponsors"/>
-        <w:framePr w:wrap="auto" w:vAnchor="page" w:hAnchor="page" w:x="45.90pt" w:y="756.05pt"/>
-        <w:ind w:firstLine="14.45pt"/>
-      </w:pPr>
-      <w:r>
-        <w:t>Identif</w:t>
-      </w:r>
-      <w:r>
-        <w:t xml:space="preserve">y applicable </w:t>
-      </w:r>
-      <w:r>
-        <w:t>funding agency</w:t>
-      </w:r>
-      <w:r>
-        <w:t xml:space="preserve"> here. </w:t>
-      </w:r>
-      <w:r>
-        <w:rPr>
-          <w:iCs/>
-        </w:rPr>
-        <w:t>If none, delete this text box</w:t>
-      </w:r>
-      <w:r>
-        <w:rPr>
-          <w:iCs/>
-        </w:rPr>
-        <w:t>.</w:t>
-      </w:r>
-    </w:p>
-    <w:p>
-      <w:pPr>
-        <w:pStyle w:val="bulletlist"/>
-      </w:pPr>
-      <w:r>
-        <w:t xml:space="preserve">Use a zero before decimal points: “0.25”, not “.25”. Use “cm3”, not “cc”. </w:t>
-      </w:r>
-      <w:r>
-        <w:t>(</w:t>
-      </w:r>
-      <w:r>
-        <w:rPr>
+        <w:jc w:val="center"/>
+      </w:pPr>
+      <w:r>
+        <w:rPr>
+          <w:noProof/>
+        </w:rPr>
+        <w:lastRenderedPageBreak/>
+        <w:drawing>
+          <wp:inline distT="0" distB="0" distL="0" distR="0" wp14:anchorId="424040DF" wp14:editId="648BEA8A">
+            <wp:extent cx="2900680" cy="2257191"/>
+            <wp:effectExtent l="0" t="0" r="0" b="0"/>
+            <wp:docPr id="3" name="Picture 3"/>
+            <wp:cNvGraphicFramePr>
+              <a:graphicFrameLocks xmlns:a="http://purl.oclc.org/ooxml/drawingml/main" noChangeAspect="1"/>
+            </wp:cNvGraphicFramePr>
+            <a:graphic xmlns:a="http://purl.oclc.org/ooxml/drawingml/main">
+              <a:graphicData uri="http://purl.oclc.org/ooxml/drawingml/picture">
+                <pic:pic xmlns:pic="http://purl.oclc.org/ooxml/drawingml/picture">
+                  <pic:nvPicPr>
+                    <pic:cNvPr id="0" name="Picture 2"/>
+                    <pic:cNvPicPr>
+                      <a:picLocks noChangeAspect="1" noChangeArrowheads="1"/>
+                    </pic:cNvPicPr>
+                  </pic:nvPicPr>
+                  <pic:blipFill>
+                    <a:blip r:embed="rId9">
+                      <a:extLst>
+                        <a:ext uri="{28A0092B-C50C-407E-A947-70E740481C1C}">
+                          <a14:useLocalDpi xmlns:a14="http://schemas.microsoft.com/office/drawing/2010/main" val="0"/>
+                        </a:ext>
+                      </a:extLst>
+                    </a:blip>
+                    <a:srcRect/>
+                    <a:stretch>
+                      <a:fillRect/>
+                    </a:stretch>
+                  </pic:blipFill>
+                  <pic:spPr bwMode="auto">
+                    <a:xfrm>
+                      <a:off x="0" y="0"/>
+                      <a:ext cx="2902573" cy="2258664"/>
+                    </a:xfrm>
+                    <a:prstGeom prst="rect">
+                      <a:avLst/>
+                    </a:prstGeom>
+                    <a:noFill/>
+                  </pic:spPr>
+                </pic:pic>
+              </a:graphicData>
+            </a:graphic>
+          </wp:inline>
+        </w:drawing>
+      </w:r>
+    </w:p>
+    <w:p>
+      <w:pPr>
+        <w:pStyle w:val="paragraph"/>
+        <w:spacing w:before="0pt" w:beforeAutospacing="0" w:after="0pt" w:afterAutospacing="0"/>
+        <w:textAlignment w:val="baseline"/>
+        <w:rPr>
+          <w:rStyle w:val="eop"/>
+          <w:color w:val="000000"/>
+          <w:sz w:val="18"/>
+          <w:szCs w:val="18"/>
+        </w:rPr>
+      </w:pPr>
+      <w:r>
+        <w:rPr>
+          <w:rStyle w:val="normaltextrun"/>
           <w:i/>
           <w:iCs/>
-        </w:rPr>
-        <w:t>bullet list</w:t>
-      </w:r>
-      <w:r>
-        <w:t>)</w:t>
-      </w:r>
-    </w:p>
-    <w:p>
-      <w:pPr>
-        <w:pStyle w:val="Heading2"/>
-      </w:pPr>
-      <w:r>
-        <w:t>Equations</w:t>
+          <w:color w:val="000000"/>
+          <w:sz w:val="18"/>
+          <w:szCs w:val="18"/>
+        </w:rPr>
+        <w:t>Table 1 – Description of Independent and Dependent Features in the dataset</w:t>
+      </w:r>
+      <w:r>
+        <w:rPr>
+          <w:rStyle w:val="eop"/>
+          <w:color w:val="000000"/>
+          <w:sz w:val="18"/>
+          <w:szCs w:val="18"/>
+        </w:rPr>
+        <w:t> </w:t>
       </w:r>
     </w:p>
     <w:p>
       <w:pPr>
         <w:pStyle w:val="BodyText"/>
-      </w:pPr>
-      <w:r>
-        <w:t>The equations are an exception to the prescribed specifications of this template. You will need to determine whether or not your equation should be typed using either the Times New Roman or the Symbol font (please no other font). To create multileveled equations, it may be necessary to treat the equation as a graphic and insert it into the text after your paper is styled.</w:t>
-      </w:r>
+        <w:jc w:val="center"/>
+        <w:rPr>
+          <w:lang w:val="en-GB"/>
+        </w:rPr>
+      </w:pPr>
     </w:p>
     <w:p>
       <w:pPr>
         <w:pStyle w:val="BodyText"/>
-        <w:rPr>
-          <w:lang w:val="en-US"/>
-        </w:rPr>
-      </w:pPr>
-      <w:r>
-        <w:t>Number equations consecutively. Equation numbers, within parentheses, are to position flush right, as in (1), using a right tab stop. To make your equations more compact, you may use the solidus ( / ), the exp function, or appropriate exponents. Italicize Roman symbols for quantities and variables, but not Greek symbols. Use a long dash rather than a hyphen for a minus sign. Punctuate equations with commas or periods when they are part of a sentence, as in</w:t>
-      </w:r>
-      <w:r>
-        <w:rPr>
-          <w:lang w:val="en-US"/>
-        </w:rPr>
-        <w:t>:</w:t>
-      </w:r>
-    </w:p>
-    <w:p>
-      <w:pPr>
-        <w:pStyle w:val="equation"/>
-        <w:rPr>
-          <w:rFonts w:hint="eastAsia"/>
-        </w:rPr>
-      </w:pPr>
-      <w:r>
-        <w:tab/>
-      </w:r>
-      <w:r>
-        <w:rPr>
-          <w:rFonts w:ascii="Times New Roman" w:hAnsi="Times New Roman" w:cs="Times New Roman"/>
-          <w:i/>
-        </w:rPr>
-        <w:t>a</w:t>
-      </w:r>
-      <w:r>
-        <w:t></w:t>
-      </w:r>
-      <w:r>
-        <w:t></w:t>
-      </w:r>
-      <w:r>
-        <w:t></w:t>
-      </w:r>
-      <w:r>
-        <w:rPr>
-          <w:rFonts w:ascii="Times New Roman" w:hAnsi="Times New Roman" w:cs="Times New Roman"/>
-          <w:i/>
-        </w:rPr>
-        <w:t>b</w:t>
-      </w:r>
-      <w:r>
-        <w:t></w:t>
-      </w:r>
-      <w:r>
-        <w:t></w:t>
-      </w:r>
-      <w:r>
-        <w:t></w:t>
-      </w:r>
-      <w:r>
-        <w:t></w:t>
-      </w:r>
-      <w:r>
-        <w:t></w:t>
-      </w:r>
-      <w:r>
-        <w:tab/>
-      </w:r>
-      <w:r>
-        <w:t></w:t>
-      </w:r>
-      <w:r>
-        <w:t></w:t>
-      </w:r>
-      <w:r>
-        <w:t></w:t>
+      </w:pPr>
+      <w:r>
+        <w:t xml:space="preserve">The prediction of cardiovascular disease is a classification problem being that the outcome of the prediction is a categorical response variable based on certain predictor (multiple) variables, indicating whether a patient is diagnosed with a heart condition or not diagnosed. In machine learning, there are two major learning techniques, supervised learning, and unsupervised learning. Supervised learning algorithms are trained with labelled input and output data, while unsupervised learning algorithms are trained with unlabelled variables (see figure 1 and 2). The problem we have at hand is that of a supervised learning algorithm and both input and output data already labelled would be examined and evaluated when loaded unto the three classification algorithms selected for this experiment.  </w:t>
       </w:r>
     </w:p>
     <w:p>
@@ -1003,152 +628,174 @@
         <w:pStyle w:val="BodyText"/>
       </w:pPr>
       <w:r>
-        <w:lastRenderedPageBreak/>
-        <w:t xml:space="preserve">Note that the equation is </w:t>
-      </w:r>
-      <w:proofErr w:type="spellStart"/>
-      <w:r>
-        <w:t>centered</w:t>
-      </w:r>
-      <w:proofErr w:type="spellEnd"/>
-      <w:r>
-        <w:t xml:space="preserve"> using a </w:t>
-      </w:r>
-      <w:proofErr w:type="spellStart"/>
-      <w:r>
-        <w:t>center</w:t>
-      </w:r>
-      <w:proofErr w:type="spellEnd"/>
-      <w:r>
-        <w:t xml:space="preserve"> tab stop. Be sure that the symbols in your equation have been defined before or immediately following the equation. Use “(1)”, not “Eq. (1)” or “equation (1)”, except at the beginning of a sentence: “Equation (1) is . . .”</w:t>
-      </w:r>
-    </w:p>
-    <w:p>
-      <w:pPr>
-        <w:pStyle w:val="Heading2"/>
-      </w:pPr>
-      <w:r>
-        <w:t>Some Common Mistakes</w:t>
-      </w:r>
-    </w:p>
-    <w:p>
-      <w:pPr>
-        <w:pStyle w:val="bulletlist"/>
-      </w:pPr>
-      <w:r>
-        <w:t>The word “data” is plural, not singular.</w:t>
-      </w:r>
-    </w:p>
-    <w:p>
-      <w:pPr>
-        <w:pStyle w:val="bulletlist"/>
-      </w:pPr>
-      <w:r>
-        <w:t xml:space="preserve">The subscript for the permeability of vacuum </w:t>
-      </w:r>
-      <w:r>
-        <w:rPr>
-          <w:rFonts w:ascii="Symbol" w:hAnsi="Symbol" w:cs="Symbol"/>
+        <w:rPr>
+          <w:noProof/>
+        </w:rPr>
+        <w:drawing>
+          <wp:inline distT="0" distB="0" distL="0" distR="0" wp14:anchorId="13F2D05B" wp14:editId="045B69D1">
+            <wp:extent cx="2670175" cy="1493520"/>
+            <wp:effectExtent l="0" t="0" r="0" b="0"/>
+            <wp:docPr id="5" name="Picture 5"/>
+            <wp:cNvGraphicFramePr>
+              <a:graphicFrameLocks xmlns:a="http://purl.oclc.org/ooxml/drawingml/main" noChangeAspect="1"/>
+            </wp:cNvGraphicFramePr>
+            <a:graphic xmlns:a="http://purl.oclc.org/ooxml/drawingml/main">
+              <a:graphicData uri="http://purl.oclc.org/ooxml/drawingml/picture">
+                <pic:pic xmlns:pic="http://purl.oclc.org/ooxml/drawingml/picture">
+                  <pic:nvPicPr>
+                    <pic:cNvPr id="0" name="Picture 4"/>
+                    <pic:cNvPicPr>
+                      <a:picLocks noChangeAspect="1" noChangeArrowheads="1"/>
+                    </pic:cNvPicPr>
+                  </pic:nvPicPr>
+                  <pic:blipFill>
+                    <a:blip r:embed="rId10">
+                      <a:extLst>
+                        <a:ext uri="{28A0092B-C50C-407E-A947-70E740481C1C}">
+                          <a14:useLocalDpi xmlns:a14="http://schemas.microsoft.com/office/drawing/2010/main" val="0"/>
+                        </a:ext>
+                      </a:extLst>
+                    </a:blip>
+                    <a:srcRect/>
+                    <a:stretch>
+                      <a:fillRect/>
+                    </a:stretch>
+                  </pic:blipFill>
+                  <pic:spPr bwMode="auto">
+                    <a:xfrm>
+                      <a:off x="0" y="0"/>
+                      <a:ext cx="2670175" cy="1493520"/>
+                    </a:xfrm>
+                    <a:prstGeom prst="rect">
+                      <a:avLst/>
+                    </a:prstGeom>
+                    <a:noFill/>
+                  </pic:spPr>
+                </pic:pic>
+              </a:graphicData>
+            </a:graphic>
+          </wp:inline>
+        </w:drawing>
+      </w:r>
+    </w:p>
+    <w:p>
+      <w:pPr>
+        <w:pStyle w:val="BodyText"/>
+      </w:pPr>
+      <w:r>
+        <w:rPr>
+          <w:noProof/>
+        </w:rPr>
+        <w:drawing>
+          <wp:inline distT="0" distB="0" distL="0" distR="0" wp14:anchorId="3D05A4DE" wp14:editId="1DA9E79D">
+            <wp:extent cx="2658110" cy="1286510"/>
+            <wp:effectExtent l="0" t="0" r="8890" b="8890"/>
+            <wp:docPr id="4" name="Picture 4"/>
+            <wp:cNvGraphicFramePr>
+              <a:graphicFrameLocks xmlns:a="http://purl.oclc.org/ooxml/drawingml/main" noChangeAspect="1"/>
+            </wp:cNvGraphicFramePr>
+            <a:graphic xmlns:a="http://purl.oclc.org/ooxml/drawingml/main">
+              <a:graphicData uri="http://purl.oclc.org/ooxml/drawingml/picture">
+                <pic:pic xmlns:pic="http://purl.oclc.org/ooxml/drawingml/picture">
+                  <pic:nvPicPr>
+                    <pic:cNvPr id="0" name="Picture 3"/>
+                    <pic:cNvPicPr>
+                      <a:picLocks noChangeAspect="1" noChangeArrowheads="1"/>
+                    </pic:cNvPicPr>
+                  </pic:nvPicPr>
+                  <pic:blipFill>
+                    <a:blip r:embed="rId11">
+                      <a:extLst>
+                        <a:ext uri="{28A0092B-C50C-407E-A947-70E740481C1C}">
+                          <a14:useLocalDpi xmlns:a14="http://schemas.microsoft.com/office/drawing/2010/main" val="0"/>
+                        </a:ext>
+                      </a:extLst>
+                    </a:blip>
+                    <a:srcRect/>
+                    <a:stretch>
+                      <a:fillRect/>
+                    </a:stretch>
+                  </pic:blipFill>
+                  <pic:spPr bwMode="auto">
+                    <a:xfrm>
+                      <a:off x="0" y="0"/>
+                      <a:ext cx="2658110" cy="1286510"/>
+                    </a:xfrm>
+                    <a:prstGeom prst="rect">
+                      <a:avLst/>
+                    </a:prstGeom>
+                    <a:noFill/>
+                  </pic:spPr>
+                </pic:pic>
+              </a:graphicData>
+            </a:graphic>
+          </wp:inline>
+        </w:drawing>
+      </w:r>
+    </w:p>
+    <w:p>
+      <w:pPr>
+        <w:pStyle w:val="paragraph"/>
+        <w:spacing w:before="0pt" w:beforeAutospacing="0" w:after="0pt" w:afterAutospacing="0"/>
+        <w:textAlignment w:val="baseline"/>
+        <w:rPr>
+          <w:rStyle w:val="eop"/>
+          <w:color w:val="000000"/>
+          <w:sz w:val="18"/>
+          <w:szCs w:val="18"/>
+          <w:shd w:val="clear" w:color="auto" w:fill="FFFFFF"/>
+        </w:rPr>
+      </w:pPr>
+      <w:r>
+        <w:rPr>
+          <w:rStyle w:val="normaltextrun"/>
           <w:i/>
           <w:iCs/>
-          <w:snapToGrid w:val="0"/>
-        </w:rPr>
-        <w:t></w:t>
-      </w:r>
-      <w:r>
-        <w:rPr>
-          <w:vertAlign w:val="subscript"/>
-        </w:rPr>
-        <w:t>0</w:t>
-      </w:r>
-      <w:r>
-        <w:t>, and other common scientific constants, is zero with subscript formatting, not a lowercase letter “o”.</w:t>
-      </w:r>
-    </w:p>
-    <w:p>
-      <w:pPr>
-        <w:pStyle w:val="bulletlist"/>
-      </w:pPr>
-      <w:r>
-        <w:t xml:space="preserve">In American </w:t>
-      </w:r>
-      <w:r>
-        <w:t>English, commas, semi</w:t>
-      </w:r>
-      <w:r>
-        <w:t>colons, periods, question and exclamation marks are located within quotation marks only when a complete thought or name is cited, such as a title or full quotation. When quotation marks are used, instead of a bold or italic typeface, to highlight a word or phrase, punctuation should appear outside of the quotation marks. A parenthetical phrase or statement at the end of a sentence is punctuated outside of the closing parenthesis (like this). (A parenthetical sentence is punctuated within the parentheses.)</w:t>
-      </w:r>
-    </w:p>
-    <w:p>
-      <w:pPr>
-        <w:pStyle w:val="bulletlist"/>
-      </w:pPr>
-      <w:r>
-        <w:t>A graph within a graph is an “inset”, not an “insert”. The word alternatively is preferred to the word “alternately” (unless you really mean something that alternates).</w:t>
-      </w:r>
-    </w:p>
-    <w:p>
-      <w:pPr>
-        <w:pStyle w:val="bulletlist"/>
-      </w:pPr>
-      <w:r>
-        <w:t>Do not use the word “essentially” to mean “approximately” or “effectively”.</w:t>
-      </w:r>
-    </w:p>
-    <w:p>
-      <w:pPr>
-        <w:pStyle w:val="bulletlist"/>
-      </w:pPr>
-      <w:r>
-        <w:t>In your paper title, if the words “that uses” can accurately replace the word “using”, capitalize the “u”; if not, keep using lower-cased.</w:t>
-      </w:r>
-    </w:p>
-    <w:p>
-      <w:pPr>
-        <w:pStyle w:val="bulletlist"/>
-      </w:pPr>
-      <w:r>
-        <w:t>Be aware of the different meanings of the homophones “affect” and “effect”, “complement” and “compliment”, “discreet” and “discrete”, “principal” and “principle”.</w:t>
-      </w:r>
-    </w:p>
-    <w:p>
-      <w:pPr>
-        <w:pStyle w:val="bulletlist"/>
-      </w:pPr>
-      <w:r>
-        <w:t>Do not confuse “imply” and “infer”.</w:t>
-      </w:r>
-    </w:p>
-    <w:p>
-      <w:pPr>
-        <w:pStyle w:val="bulletlist"/>
-      </w:pPr>
-      <w:r>
-        <w:t>The prefix “non” is not a word; it should be joined to the word it modifies, usually without a hyphen.</w:t>
-      </w:r>
-    </w:p>
-    <w:p>
-      <w:pPr>
-        <w:pStyle w:val="bulletlist"/>
-      </w:pPr>
-      <w:r>
-        <w:t>There is no period after the “et” in the Latin abbreviation “et al.”.</w:t>
-      </w:r>
-    </w:p>
-    <w:p>
-      <w:pPr>
-        <w:pStyle w:val="bulletlist"/>
-      </w:pPr>
-      <w:r>
-        <w:t>The abbreviation “i.e.” means “that is”, and the abbreviation “e.g.” means “for example”.</w:t>
+          <w:color w:val="000000"/>
+          <w:sz w:val="18"/>
+          <w:szCs w:val="18"/>
+          <w:shd w:val="clear" w:color="auto" w:fill="FFFFFF"/>
+        </w:rPr>
+        <w:t>Figure 1 and 2 – Graphic display of Supervised Learning and Unsupervised Learning</w:t>
+      </w:r>
+      <w:r>
+        <w:rPr>
+          <w:rStyle w:val="eop"/>
+          <w:rFonts w:ascii="Cambria" w:hAnsi="Cambria"/>
+          <w:color w:val="000000"/>
+          <w:sz w:val="20"/>
+          <w:szCs w:val="20"/>
+          <w:shd w:val="clear" w:color="auto" w:fill="FFFFFF"/>
+        </w:rPr>
+        <w:t> </w:t>
       </w:r>
     </w:p>
     <w:p>
       <w:pPr>
         <w:pStyle w:val="BodyText"/>
-      </w:pPr>
-      <w:r>
-        <w:t>An excellent style manual for science writers is [7].</w:t>
+        <w:rPr>
+          <w:lang w:val="en-GB"/>
+        </w:rPr>
+      </w:pPr>
+    </w:p>
+    <w:p>
+      <w:pPr>
+        <w:pStyle w:val="BodyText"/>
+        <w:rPr>
+          <w:lang w:val="en-GB"/>
+        </w:rPr>
+      </w:pPr>
+      <w:r>
+        <w:rPr>
+          <w:lang w:val="en-GB"/>
+        </w:rPr>
+        <w:t xml:space="preserve">As depicted in the diagram above, figure 1 is an illustration of the data is processed before insights are gleaned in supervised learning algorithms. Insights are drawn by from the correlation between the interactive features against the response variable. This is usually an iterative process, which calls for the model to be trained until optimal performance is </w:t>
+      </w:r>
+      <w:r>
+        <w:rPr>
+          <w:lang w:val="en-GB"/>
+        </w:rPr>
+        <w:t>achieved and the model can make accurate predictions. The process of model optimization is called hyperparameter tuning and would be discussed in detail in the next section. Figure 2 depicts the learning process of unsupervised learning and how it generates insights or patterns for analysis. Learning for unsupervised is done with unlabelled data to reveal insights and patterns in the dataset. Key difference is in how the data is learned and processed before predictions are done.</w:t>
       </w:r>
     </w:p>
     <w:p>
@@ -1161,15 +808,8 @@
     </w:p>
     <w:p>
       <w:pPr>
-        <w:pStyle w:val="BodyText"/>
-      </w:pPr>
-      <w:r>
-        <w:t>After the text edit has been completed, the paper is ready for the template. Duplicate the template file by using the Save As command, and use the naming convention prescribed by your conference for the name of your paper. In this newly created file, highlight all of the contents and import your prepared text file. You are now ready to style your paper; use the scroll down window on the left of the MS Word Formatting toolbar.</w:t>
-      </w:r>
-    </w:p>
-    <w:p>
-      <w:pPr>
         <w:pStyle w:val="Heading2"/>
+        <w:spacing w:before="2pt"/>
       </w:pPr>
       <w:r>
         <w:t>Data pre</w:t>
@@ -1183,7 +823,7 @@
     </w:p>
     <w:p>
       <w:pPr>
-        <w:spacing w:before="6pt"/>
+        <w:spacing w:before="2pt"/>
         <w:ind w:firstLine="14.40pt"/>
         <w:jc w:val="both"/>
         <w:rPr>
@@ -1218,10 +858,7 @@
         <w:t>. This step can</w:t>
       </w:r>
       <w:r>
-        <w:t xml:space="preserve"> drastically improving performance. A </w:t>
-      </w:r>
-      <w:r>
-        <w:t>technique employed in this paper was handling null values, which wasn’t required because the dataset contained no missing values. Other techniques</w:t>
+        <w:t xml:space="preserve"> drastically improving performance. A technique employed in this paper was handling null values, which wasn’t required because the dataset contained no missing values. Other techniques</w:t>
       </w:r>
       <w:r>
         <w:t xml:space="preserve"> that</w:t>
@@ -1254,7 +891,7 @@
     <w:p>
       <w:pPr>
         <w:pStyle w:val="Heading3"/>
-        <w:spacing w:before="6pt"/>
+        <w:spacing w:before="2pt"/>
       </w:pPr>
       <w:r>
         <w:t xml:space="preserve">Resampling </w:t>
@@ -1262,7 +899,7 @@
     </w:p>
     <w:p>
       <w:pPr>
-        <w:spacing w:before="6pt"/>
+        <w:spacing w:before="2pt"/>
         <w:ind w:firstLine="14.40pt"/>
         <w:jc w:val="both"/>
       </w:pPr>
@@ -1295,6 +932,7 @@
     </w:p>
     <w:p>
       <w:pPr>
+        <w:spacing w:before="2pt"/>
         <w:ind w:firstLine="14.40pt"/>
         <w:jc w:val="both"/>
       </w:pPr>
@@ -1336,17 +974,12 @@
     </w:p>
     <w:p>
       <w:pPr>
+        <w:spacing w:before="2pt"/>
         <w:ind w:firstLine="25.20pt"/>
         <w:jc w:val="both"/>
       </w:pPr>
       <w:r>
-        <w:t xml:space="preserve">Random over-sampling </w:t>
-      </w:r>
-      <w:r>
-        <w:t xml:space="preserve">works </w:t>
-      </w:r>
-      <w:r>
-        <w:t xml:space="preserve">by randomly </w:t>
+        <w:t xml:space="preserve">Random over-sampling works by randomly </w:t>
       </w:r>
       <w:r>
         <w:t>generating</w:t>
@@ -1377,6 +1010,7 @@
     </w:p>
     <w:p>
       <w:pPr>
+        <w:spacing w:before="2pt"/>
         <w:ind w:firstLine="14.40pt"/>
         <w:jc w:val="both"/>
       </w:pPr>
@@ -1407,6 +1041,7 @@
     </w:p>
     <w:p>
       <w:pPr>
+        <w:spacing w:before="2pt"/>
         <w:ind w:firstLine="14.40pt"/>
         <w:jc w:val="both"/>
       </w:pPr>
@@ -1417,7 +1052,7 @@
     <w:p>
       <w:pPr>
         <w:pStyle w:val="Heading3"/>
-        <w:spacing w:before="6pt"/>
+        <w:spacing w:before="2pt"/>
       </w:pPr>
       <w:r>
         <w:t>Standardization</w:t>
@@ -1425,7 +1060,7 @@
     </w:p>
     <w:p>
       <w:pPr>
-        <w:spacing w:before="6pt"/>
+        <w:spacing w:before="2pt"/>
         <w:ind w:firstLine="14.40pt"/>
         <w:jc w:val="both"/>
       </w:pPr>
@@ -1445,7 +1080,6 @@
     <w:p>
       <w:pPr>
         <w:pStyle w:val="Heading4"/>
-        <w:spacing w:before="6pt"/>
       </w:pPr>
       <w:r>
         <w:t>Standard Scaller</w:t>
@@ -1453,7 +1087,7 @@
     </w:p>
     <w:p>
       <w:pPr>
-        <w:spacing w:before="6pt"/>
+        <w:spacing w:before="2pt"/>
         <w:ind w:firstLine="14.40pt"/>
         <w:jc w:val="both"/>
       </w:pPr>
@@ -1466,7 +1100,7 @@
     </w:p>
     <w:p>
       <w:pPr>
-        <w:spacing w:before="6pt"/>
+        <w:spacing w:before="2pt"/>
         <w:ind w:start="14.40pt"/>
       </w:pPr>
       <w:r>
@@ -1475,7 +1109,7 @@
     </w:p>
     <w:p>
       <w:pPr>
-        <w:spacing w:before="6pt"/>
+        <w:spacing w:before="2pt"/>
         <w:ind w:firstLine="14.40pt"/>
         <w:jc w:val="both"/>
       </w:pPr>
@@ -1509,6 +1143,7 @@
     </w:p>
     <w:p>
       <w:pPr>
+        <w:spacing w:before="2pt"/>
         <w:ind w:start="14.40pt"/>
         <w:jc w:val="both"/>
       </w:pPr>
@@ -1516,6 +1151,7 @@
     <w:p>
       <w:pPr>
         <w:pStyle w:val="Heading3"/>
+        <w:spacing w:before="2pt"/>
       </w:pPr>
       <w:r>
         <w:t>Feature selection</w:t>
@@ -1523,10 +1159,12 @@
     </w:p>
     <w:p>
       <w:pPr>
+        <w:spacing w:before="2pt"/>
         <w:ind w:firstLine="14.40pt"/>
         <w:jc w:val="both"/>
       </w:pPr>
       <w:r>
+        <w:lastRenderedPageBreak/>
         <w:t xml:space="preserve">Feature Selection is the process of reducing the number of features, in order to reduce the time </w:t>
       </w:r>
       <w:r>
@@ -1543,6 +1181,7 @@
     </w:p>
     <w:p>
       <w:pPr>
+        <w:spacing w:before="2pt"/>
         <w:ind w:firstLine="14.40pt"/>
         <w:jc w:val="both"/>
       </w:pPr>
@@ -1558,6 +1197,7 @@
     </w:p>
     <w:p>
       <w:pPr>
+        <w:spacing w:before="2pt"/>
         <w:ind w:firstLine="14.40pt"/>
         <w:jc w:val="both"/>
       </w:pPr>
@@ -1571,15 +1211,15 @@
         <w:t>that assigns weights to features, such as the coefficients of a linear model</w:t>
       </w:r>
       <w:r>
-        <w:t xml:space="preserve">, the model </w:t>
-      </w:r>
-      <w:r>
-        <w:lastRenderedPageBreak/>
-        <w:t xml:space="preserve">then recursively removes a given number of features on each iteration until the number of features to select is reached, this number is also passed to the algorithm in the parameters. </w:t>
-      </w:r>
-    </w:p>
-    <w:p>
-      <w:pPr>
+        <w:t xml:space="preserve">, the model then recursively removes a given number of features on each iteration until the number of features to select is reached, this number is also passed to the algorithm in the parameters. </w:t>
+      </w:r>
+      <w:r>
+        <w:t>[7]</w:t>
+      </w:r>
+    </w:p>
+    <w:p>
+      <w:pPr>
+        <w:spacing w:before="2pt"/>
         <w:jc w:val="start"/>
         <w:rPr>
           <w:i/>
@@ -1591,6 +1231,7 @@
     <w:p>
       <w:pPr>
         <w:pStyle w:val="Heading2"/>
+        <w:spacing w:before="2pt"/>
       </w:pPr>
       <w:r>
         <w:t>Machine learning models</w:t>
@@ -1599,6 +1240,7 @@
     <w:p>
       <w:pPr>
         <w:pStyle w:val="Heading3"/>
+        <w:spacing w:before="2pt"/>
       </w:pPr>
       <w:r>
         <w:t>Decision Tree Classifier</w:t>
@@ -1606,7 +1248,270 @@
     </w:p>
     <w:p>
       <w:pPr>
+        <w:ind w:firstLine="14.40pt"/>
+        <w:jc w:val="both"/>
+      </w:pPr>
+      <w:r>
+        <w:t xml:space="preserve">Decision Tree Classification algorithm is one of the simplest techniques to implement in solving classification or regression problems. The supervised learning model learns from the class labels/interactive features by making system-based rules that guides its decision to make predictions. According to (Mitchell, 1997), “Decision Tree learning method is a method for approximating discrete-valued target functions, in which the learned function is represented by a decision tree”. (“Decision Tree Learning (ML 3) Flashcards | Quizlet”)  </w:t>
+      </w:r>
+    </w:p>
+    <w:p>
+      <w:pPr>
+        <w:ind w:firstLine="14.40pt"/>
+        <w:jc w:val="both"/>
+      </w:pPr>
+    </w:p>
+    <w:p>
+      <w:pPr>
+        <w:jc w:val="both"/>
+      </w:pPr>
+      <w:r>
+        <w:rPr>
+          <w:noProof/>
+        </w:rPr>
+        <w:drawing>
+          <wp:inline distT="0" distB="0" distL="0" distR="0" wp14:anchorId="2847C01B" wp14:editId="30E4173F">
+            <wp:extent cx="3073400" cy="1733011"/>
+            <wp:effectExtent l="0" t="0" r="0" b="635"/>
+            <wp:docPr id="7" name="Picture 7"/>
+            <wp:cNvGraphicFramePr>
+              <a:graphicFrameLocks xmlns:a="http://purl.oclc.org/ooxml/drawingml/main" noChangeAspect="1"/>
+            </wp:cNvGraphicFramePr>
+            <a:graphic xmlns:a="http://purl.oclc.org/ooxml/drawingml/main">
+              <a:graphicData uri="http://purl.oclc.org/ooxml/drawingml/picture">
+                <pic:pic xmlns:pic="http://purl.oclc.org/ooxml/drawingml/picture">
+                  <pic:nvPicPr>
+                    <pic:cNvPr id="0" name="Picture 5"/>
+                    <pic:cNvPicPr>
+                      <a:picLocks noChangeAspect="1" noChangeArrowheads="1"/>
+                    </pic:cNvPicPr>
+                  </pic:nvPicPr>
+                  <pic:blipFill rotWithShape="1">
+                    <a:blip r:embed="rId12">
+                      <a:extLst>
+                        <a:ext uri="{28A0092B-C50C-407E-A947-70E740481C1C}">
+                          <a14:useLocalDpi xmlns:a14="http://schemas.microsoft.com/office/drawing/2010/main" val="0"/>
+                        </a:ext>
+                      </a:extLst>
+                    </a:blip>
+                    <a:srcRect l="5.021%" t="-0.007%" r="3.502%" b="0.007%"/>
+                    <a:stretch/>
+                  </pic:blipFill>
+                  <pic:spPr bwMode="auto">
+                    <a:xfrm>
+                      <a:off x="0" y="0"/>
+                      <a:ext cx="3096279" cy="1745912"/>
+                    </a:xfrm>
+                    <a:prstGeom prst="rect">
+                      <a:avLst/>
+                    </a:prstGeom>
+                    <a:noFill/>
+                    <a:ln>
+                      <a:noFill/>
+                    </a:ln>
+                    <a:extLst>
+                      <a:ext uri="{53640926-AAD7-44D8-BBD7-CCE9431645EC}">
+                        <a14:shadowObscured xmlns:a14="http://schemas.microsoft.com/office/drawing/2010/main"/>
+                      </a:ext>
+                    </a:extLst>
+                  </pic:spPr>
+                </pic:pic>
+              </a:graphicData>
+            </a:graphic>
+          </wp:inline>
+        </w:drawing>
+      </w:r>
+    </w:p>
+    <w:p>
+      <w:pPr>
+        <w:jc w:val="both"/>
+      </w:pPr>
+      <w:r>
+        <w:rPr>
+          <w:rStyle w:val="normaltextrun"/>
+          <w:rFonts w:eastAsia="Times New Roman"/>
+          <w:i/>
+          <w:iCs/>
+          <w:color w:val="000000"/>
+          <w:sz w:val="18"/>
+          <w:szCs w:val="18"/>
+          <w:shd w:val="clear" w:color="auto" w:fill="FFFFFF"/>
+          <w:lang w:eastAsia="en-GB"/>
+        </w:rPr>
+        <w:t>Figure 4 – A diagram of a decision learning process in Decision Tree</w:t>
+      </w:r>
+      <w:r>
+        <w:rPr>
+          <w:rStyle w:val="normaltextrun"/>
+          <w:rFonts w:eastAsia="Times New Roman"/>
+          <w:i/>
+          <w:iCs/>
+          <w:color w:val="000000"/>
+          <w:sz w:val="18"/>
+          <w:szCs w:val="18"/>
+          <w:shd w:val="clear" w:color="auto" w:fill="FFFFFF"/>
+          <w:lang w:eastAsia="en-GB"/>
+        </w:rPr>
+        <w:t xml:space="preserve">, </w:t>
+      </w:r>
+      <w:r>
+        <w:rPr>
+          <w:rStyle w:val="normaltextrun"/>
+          <w:rFonts w:eastAsia="Times New Roman"/>
+          <w:i/>
+          <w:iCs/>
+          <w:color w:val="000000"/>
+          <w:sz w:val="18"/>
+          <w:szCs w:val="18"/>
+          <w:shd w:val="clear" w:color="auto" w:fill="FFFFFF"/>
+          <w:lang w:eastAsia="en-GB"/>
+        </w:rPr>
+        <w:t>From Decision Tree Algorithm – A Complete Guide by Saini, 2021</w:t>
+      </w:r>
+      <w:r>
+        <w:rPr>
+          <w:rStyle w:val="normaltextrun"/>
+          <w:rFonts w:eastAsia="Times New Roman"/>
+          <w:i/>
+          <w:iCs/>
+          <w:color w:val="000000"/>
+          <w:sz w:val="18"/>
+          <w:szCs w:val="18"/>
+          <w:shd w:val="clear" w:color="auto" w:fill="FFFFFF"/>
+          <w:lang w:eastAsia="en-GB"/>
+        </w:rPr>
+        <w:t xml:space="preserve"> </w:t>
+      </w:r>
+      <w:r>
+        <w:rPr>
+          <w:color w:val="FF0000"/>
+        </w:rPr>
+        <w:t xml:space="preserve">(https://www.analyticsvidhya.com/blog/2021/08/decision-tree-algorithm/) </w:t>
+      </w:r>
+    </w:p>
+    <w:p>
+      <w:pPr>
+        <w:jc w:val="both"/>
+      </w:pPr>
+    </w:p>
+    <w:p>
+      <w:pPr>
+        <w:spacing w:before="2pt"/>
+        <w:ind w:firstLine="14.40pt"/>
+        <w:jc w:val="both"/>
+      </w:pPr>
+      <w:r>
+        <w:t>The root node is where the learning process begins with several splits into finite terminal nodes before making a prediction. To make decisions before splitting, decision tree uses the amount of information gained about the to improve the nodes. The information gained is measured by the entropy and mathematically expressed in the formula below, “where X is the random variable or process, Xi is the possible outcomes, and p(Xi) is the probability of the possible outcomes” (Wei-Meng, 2019).</w:t>
+      </w:r>
+    </w:p>
+    <w:p>
+      <w:r>
+        <w:rPr>
+          <w:noProof/>
+        </w:rPr>
+        <w:drawing>
+          <wp:inline distT="0" distB="0" distL="0" distR="0" wp14:anchorId="2A287A31" wp14:editId="5DE214DA">
+            <wp:extent cx="2034141" cy="702734"/>
+            <wp:effectExtent l="0" t="0" r="4445" b="2540"/>
+            <wp:docPr id="8" name="Picture 8"/>
+            <wp:cNvGraphicFramePr>
+              <a:graphicFrameLocks xmlns:a="http://purl.oclc.org/ooxml/drawingml/main" noChangeAspect="1"/>
+            </wp:cNvGraphicFramePr>
+            <a:graphic xmlns:a="http://purl.oclc.org/ooxml/drawingml/main">
+              <a:graphicData uri="http://purl.oclc.org/ooxml/drawingml/picture">
+                <pic:pic xmlns:pic="http://purl.oclc.org/ooxml/drawingml/picture">
+                  <pic:nvPicPr>
+                    <pic:cNvPr id="0" name="Picture 6"/>
+                    <pic:cNvPicPr>
+                      <a:picLocks noChangeAspect="1" noChangeArrowheads="1"/>
+                    </pic:cNvPicPr>
+                  </pic:nvPicPr>
+                  <pic:blipFill>
+                    <a:blip r:embed="rId13">
+                      <a:extLst>
+                        <a:ext uri="{28A0092B-C50C-407E-A947-70E740481C1C}">
+                          <a14:useLocalDpi xmlns:a14="http://schemas.microsoft.com/office/drawing/2010/main" val="0"/>
+                        </a:ext>
+                      </a:extLst>
+                    </a:blip>
+                    <a:srcRect/>
+                    <a:stretch>
+                      <a:fillRect/>
+                    </a:stretch>
+                  </pic:blipFill>
+                  <pic:spPr bwMode="auto">
+                    <a:xfrm>
+                      <a:off x="0" y="0"/>
+                      <a:ext cx="2049399" cy="708005"/>
+                    </a:xfrm>
+                    <a:prstGeom prst="rect">
+                      <a:avLst/>
+                    </a:prstGeom>
+                    <a:noFill/>
+                  </pic:spPr>
+                </pic:pic>
+              </a:graphicData>
+            </a:graphic>
+          </wp:inline>
+        </w:drawing>
+      </w:r>
+    </w:p>
+    <w:p>
+      <w:pPr>
+        <w:jc w:val="both"/>
+      </w:pPr>
+      <w:r>
+        <w:t xml:space="preserve">                                </w:t>
+      </w:r>
+    </w:p>
+    <w:p>
+      <w:pPr>
+        <w:jc w:val="both"/>
+      </w:pPr>
+      <w:r>
+        <w:t xml:space="preserve">NOTE: From A Complete Guide to Decision Tree Split using Information Gain, by Verma, 2021.  </w:t>
+      </w:r>
+    </w:p>
+    <w:p>
+      <w:pPr>
+        <w:jc w:val="both"/>
+        <w:rPr>
+          <w:color w:val="FF0000"/>
+        </w:rPr>
+      </w:pPr>
+      <w:r>
+        <w:rPr>
+          <w:color w:val="FF0000"/>
+        </w:rPr>
+        <w:t>(https://analyticsindiamag.com/a-complete-guide-to-decision-tree-split-using-information-gain/)</w:t>
+      </w:r>
+    </w:p>
+    <w:p>
+      <w:pPr>
+        <w:jc w:val="both"/>
+      </w:pPr>
+      <w:r>
+        <w:t xml:space="preserve"> </w:t>
+      </w:r>
+    </w:p>
+    <w:p>
+      <w:pPr>
+        <w:ind w:firstLine="14.40pt"/>
+        <w:jc w:val="both"/>
+      </w:pPr>
+      <w:r>
+        <w:t>By definition, (Verma, 2021), the entropy of any random variable or random process is the average level of uncertainty involved in the possible outcome of the variable or process.</w:t>
+      </w:r>
+    </w:p>
+    <w:p>
+      <w:pPr>
+        <w:jc w:val="both"/>
+      </w:pPr>
+    </w:p>
+    <w:p>
+      <w:pPr>
         <w:pStyle w:val="Heading3"/>
+        <w:spacing w:before="2pt"/>
       </w:pPr>
       <w:r>
         <w:t xml:space="preserve">Logistic Regression </w:t>
@@ -1614,7 +1519,90 @@
     </w:p>
     <w:p>
       <w:pPr>
+        <w:ind w:firstLine="14.40pt"/>
+        <w:jc w:val="both"/>
+      </w:pPr>
+      <w:r>
+        <w:t>The third classification algorithm used in this experiment is Logistic Regression. In machine learning, logistic regression uses the concept of probability to make predictions in classification problems. “The hypothesis in logistic regression tends to limit the cost function between 0 and 1” (Pant, 2019). This is mathematically expressed as;</w:t>
+      </w:r>
+    </w:p>
+    <w:p>
+      <w:pPr>
+        <w:ind w:firstLine="14.40pt"/>
+      </w:pPr>
+      <w:r>
+        <w:rPr>
+          <w:noProof/>
+        </w:rPr>
+        <w:drawing>
+          <wp:inline distT="0" distB="0" distL="0" distR="0" wp14:anchorId="7447D3C2" wp14:editId="0FA7072F">
+            <wp:extent cx="1718945" cy="518160"/>
+            <wp:effectExtent l="0" t="0" r="0" b="0"/>
+            <wp:docPr id="11" name="Picture 11"/>
+            <wp:cNvGraphicFramePr>
+              <a:graphicFrameLocks xmlns:a="http://purl.oclc.org/ooxml/drawingml/main" noChangeAspect="1"/>
+            </wp:cNvGraphicFramePr>
+            <a:graphic xmlns:a="http://purl.oclc.org/ooxml/drawingml/main">
+              <a:graphicData uri="http://purl.oclc.org/ooxml/drawingml/picture">
+                <pic:pic xmlns:pic="http://purl.oclc.org/ooxml/drawingml/picture">
+                  <pic:nvPicPr>
+                    <pic:cNvPr id="0" name="Picture 9"/>
+                    <pic:cNvPicPr>
+                      <a:picLocks noChangeAspect="1" noChangeArrowheads="1"/>
+                    </pic:cNvPicPr>
+                  </pic:nvPicPr>
+                  <pic:blipFill>
+                    <a:blip r:embed="rId14">
+                      <a:extLst>
+                        <a:ext uri="{28A0092B-C50C-407E-A947-70E740481C1C}">
+                          <a14:useLocalDpi xmlns:a14="http://schemas.microsoft.com/office/drawing/2010/main" val="0"/>
+                        </a:ext>
+                      </a:extLst>
+                    </a:blip>
+                    <a:srcRect/>
+                    <a:stretch>
+                      <a:fillRect/>
+                    </a:stretch>
+                  </pic:blipFill>
+                  <pic:spPr bwMode="auto">
+                    <a:xfrm>
+                      <a:off x="0" y="0"/>
+                      <a:ext cx="1718945" cy="518160"/>
+                    </a:xfrm>
+                    <a:prstGeom prst="rect">
+                      <a:avLst/>
+                    </a:prstGeom>
+                    <a:noFill/>
+                  </pic:spPr>
+                </pic:pic>
+              </a:graphicData>
+            </a:graphic>
+          </wp:inline>
+        </w:drawing>
+      </w:r>
+    </w:p>
+    <w:p>
+      <w:pPr>
+        <w:ind w:firstLine="14.40pt"/>
+        <w:jc w:val="both"/>
+      </w:pPr>
+      <w:r>
+        <w:t xml:space="preserve">NOTE: The hypothesis of logistic regression. From: Introduction to Logistic Regression, by Pant, 2019. </w:t>
+      </w:r>
+      <w:r>
+        <w:rPr>
+          <w:color w:val="FF0000"/>
+        </w:rPr>
+        <w:t>(https://towardsdatascience.com/introduction-to-logistic-regression-66248243c148</w:t>
+      </w:r>
+      <w:r>
+        <w:t>)</w:t>
+      </w:r>
+    </w:p>
+    <w:p>
+      <w:pPr>
         <w:pStyle w:val="Heading3"/>
+        <w:spacing w:before="2pt"/>
       </w:pPr>
       <w:r>
         <w:t>Suport Vector Machin</w:t>
@@ -1623,34 +1611,194 @@
         <w:t>e</w:t>
       </w:r>
     </w:p>
-    <w:p/>
-    <w:p>
-      <w:pPr>
-        <w:pStyle w:val="BodyText"/>
-      </w:pPr>
-      <w:r>
-        <w:t>Headings, or heads, are organizational devices that guide the reader through your paper. There are two types: component heads and text heads.</w:t>
-      </w:r>
-    </w:p>
-    <w:p>
-      <w:pPr>
-        <w:pStyle w:val="BodyText"/>
-      </w:pPr>
-      <w:r>
-        <w:t>Component heads identify the different components of your paper and are not topically subordinate to each other. Examples include Acknowledgments and References and, for these, the correct style to use is “Heading 5”. Use “figure caption” for your Figure captions, and “table head” for your table title. Run-in heads, such as “Abstract”, will require you to apply a style (in this case, italic) in addition to the style provided by the drop down menu to differentiate the head from the text.</w:t>
-      </w:r>
-    </w:p>
-    <w:p>
-      <w:pPr>
-        <w:pStyle w:val="BodyText"/>
-      </w:pPr>
-      <w:r>
-        <w:t>Text heads organize the topics on a relational, hierarchical basis. For example, the paper title is the primary text head because all subsequent material relates and elaborates on this one topic. If there are two or more sub-topics, the next level head (uppercase Roman numerals) should be used and, conversely, if there are not at least two sub-topics, then no subheads should be introduced. Styles named “Heading 1”, “Heading 2”, “Heading 3”, and “Heading 4” are prescribed.</w:t>
+    <w:p>
+      <w:pPr>
+        <w:ind w:firstLine="14.40pt"/>
+        <w:jc w:val="both"/>
+      </w:pPr>
+      <w:r>
+        <w:t>Support vector machine is a classification algorithm which performs its prediction by splitting the classes into two groups with a line mathematically positioned by two support vectors surrounding a hyperplane, typically, in a multidimensional space.</w:t>
+      </w:r>
+    </w:p>
+    <w:p>
+      <w:pPr>
+        <w:ind w:firstLine="14.40pt"/>
+        <w:jc w:val="both"/>
+      </w:pPr>
+    </w:p>
+    <w:p>
+      <w:pPr>
+        <w:ind w:firstLine="14.40pt"/>
+        <w:jc w:val="both"/>
+      </w:pPr>
+      <w:r>
+        <w:t xml:space="preserve"> </w:t>
+      </w:r>
+      <w:r>
+        <w:rPr>
+          <w:noProof/>
+        </w:rPr>
+        <w:drawing>
+          <wp:inline distT="0" distB="0" distL="0" distR="0" wp14:anchorId="233AE11E" wp14:editId="41C29151">
+            <wp:extent cx="2261870" cy="1572895"/>
+            <wp:effectExtent l="0" t="0" r="5080" b="8255"/>
+            <wp:docPr id="9" name="Picture 9"/>
+            <wp:cNvGraphicFramePr>
+              <a:graphicFrameLocks xmlns:a="http://purl.oclc.org/ooxml/drawingml/main" noChangeAspect="1"/>
+            </wp:cNvGraphicFramePr>
+            <a:graphic xmlns:a="http://purl.oclc.org/ooxml/drawingml/main">
+              <a:graphicData uri="http://purl.oclc.org/ooxml/drawingml/picture">
+                <pic:pic xmlns:pic="http://purl.oclc.org/ooxml/drawingml/picture">
+                  <pic:nvPicPr>
+                    <pic:cNvPr id="0" name="Picture 7"/>
+                    <pic:cNvPicPr>
+                      <a:picLocks noChangeAspect="1" noChangeArrowheads="1"/>
+                    </pic:cNvPicPr>
+                  </pic:nvPicPr>
+                  <pic:blipFill>
+                    <a:blip r:embed="rId15">
+                      <a:extLst>
+                        <a:ext uri="{28A0092B-C50C-407E-A947-70E740481C1C}">
+                          <a14:useLocalDpi xmlns:a14="http://schemas.microsoft.com/office/drawing/2010/main" val="0"/>
+                        </a:ext>
+                      </a:extLst>
+                    </a:blip>
+                    <a:srcRect/>
+                    <a:stretch>
+                      <a:fillRect/>
+                    </a:stretch>
+                  </pic:blipFill>
+                  <pic:spPr bwMode="auto">
+                    <a:xfrm>
+                      <a:off x="0" y="0"/>
+                      <a:ext cx="2261870" cy="1572895"/>
+                    </a:xfrm>
+                    <a:prstGeom prst="rect">
+                      <a:avLst/>
+                    </a:prstGeom>
+                    <a:noFill/>
+                  </pic:spPr>
+                </pic:pic>
+              </a:graphicData>
+            </a:graphic>
+          </wp:inline>
+        </w:drawing>
+      </w:r>
+      <w:r>
+        <w:t xml:space="preserve">          </w:t>
+      </w:r>
+    </w:p>
+    <w:p>
+      <w:pPr>
+        <w:ind w:firstLine="14.40pt"/>
+        <w:jc w:val="both"/>
+      </w:pPr>
+      <w:r>
+        <w:rPr>
+          <w:noProof/>
+        </w:rPr>
+        <w:drawing>
+          <wp:inline distT="0" distB="0" distL="0" distR="0" wp14:anchorId="0E5F6CC0" wp14:editId="5FDC9EA1">
+            <wp:extent cx="2310765" cy="1572895"/>
+            <wp:effectExtent l="0" t="0" r="0" b="8255"/>
+            <wp:docPr id="10" name="Picture 10"/>
+            <wp:cNvGraphicFramePr>
+              <a:graphicFrameLocks xmlns:a="http://purl.oclc.org/ooxml/drawingml/main" noChangeAspect="1"/>
+            </wp:cNvGraphicFramePr>
+            <a:graphic xmlns:a="http://purl.oclc.org/ooxml/drawingml/main">
+              <a:graphicData uri="http://purl.oclc.org/ooxml/drawingml/picture">
+                <pic:pic xmlns:pic="http://purl.oclc.org/ooxml/drawingml/picture">
+                  <pic:nvPicPr>
+                    <pic:cNvPr id="0" name="Picture 8"/>
+                    <pic:cNvPicPr>
+                      <a:picLocks noChangeAspect="1" noChangeArrowheads="1"/>
+                    </pic:cNvPicPr>
+                  </pic:nvPicPr>
+                  <pic:blipFill>
+                    <a:blip r:embed="rId16">
+                      <a:extLst>
+                        <a:ext uri="{28A0092B-C50C-407E-A947-70E740481C1C}">
+                          <a14:useLocalDpi xmlns:a14="http://schemas.microsoft.com/office/drawing/2010/main" val="0"/>
+                        </a:ext>
+                      </a:extLst>
+                    </a:blip>
+                    <a:srcRect/>
+                    <a:stretch>
+                      <a:fillRect/>
+                    </a:stretch>
+                  </pic:blipFill>
+                  <pic:spPr bwMode="auto">
+                    <a:xfrm>
+                      <a:off x="0" y="0"/>
+                      <a:ext cx="2310765" cy="1572895"/>
+                    </a:xfrm>
+                    <a:prstGeom prst="rect">
+                      <a:avLst/>
+                    </a:prstGeom>
+                    <a:noFill/>
+                  </pic:spPr>
+                </pic:pic>
+              </a:graphicData>
+            </a:graphic>
+          </wp:inline>
+        </w:drawing>
+      </w:r>
+      <w:r>
+        <w:t xml:space="preserve">         </w:t>
+      </w:r>
+    </w:p>
+    <w:p>
+      <w:pPr>
+        <w:ind w:firstLine="14.40pt"/>
+        <w:jc w:val="both"/>
+      </w:pPr>
+      <w:r>
+        <w:rPr>
+          <w:rStyle w:val="normaltextrun"/>
+          <w:rFonts w:eastAsia="Times New Roman"/>
+          <w:i/>
+          <w:iCs/>
+          <w:color w:val="000000"/>
+          <w:sz w:val="18"/>
+          <w:szCs w:val="18"/>
+          <w:shd w:val="clear" w:color="auto" w:fill="FFFFFF"/>
+          <w:lang w:eastAsia="en-GB"/>
+        </w:rPr>
+        <w:t>Figure 3 and 4 – Graphical display of how prediction is performed in support vector machine classification</w:t>
+      </w:r>
+      <w:r>
+        <w:rPr>
+          <w:rStyle w:val="normaltextrun"/>
+          <w:rFonts w:eastAsia="Times New Roman"/>
+          <w:i/>
+          <w:iCs/>
+          <w:color w:val="000000"/>
+          <w:sz w:val="18"/>
+          <w:szCs w:val="18"/>
+          <w:shd w:val="clear" w:color="auto" w:fill="FFFFFF"/>
+          <w:lang w:eastAsia="en-GB"/>
+        </w:rPr>
+        <w:t>,</w:t>
+      </w:r>
+      <w:r>
+        <w:rPr>
+          <w:rStyle w:val="normaltextrun"/>
+          <w:rFonts w:eastAsia="Times New Roman"/>
+          <w:i/>
+          <w:iCs/>
+          <w:color w:val="000000"/>
+          <w:sz w:val="18"/>
+          <w:szCs w:val="18"/>
+          <w:shd w:val="clear" w:color="auto" w:fill="FFFFFF"/>
+          <w:lang w:eastAsia="en-GB"/>
+        </w:rPr>
+        <w:t xml:space="preserve"> From Python Machine Learning, by Wei-Meng, 2019</w:t>
       </w:r>
     </w:p>
     <w:p>
       <w:pPr>
         <w:pStyle w:val="Heading2"/>
+        <w:spacing w:before="2pt"/>
       </w:pPr>
       <w:bookmarkStart w:id="0" w:name="_Evaluation_metrics"/>
       <w:bookmarkEnd w:id="0"/>
@@ -1660,69 +1808,241 @@
     </w:p>
     <w:p>
       <w:pPr>
-        <w:pStyle w:val="Heading3"/>
-      </w:pPr>
-      <w:r>
-        <w:t>Confusion Matrix</w:t>
-      </w:r>
-    </w:p>
-    <w:p>
-      <w:pPr>
-        <w:pStyle w:val="Heading3"/>
-      </w:pPr>
-      <w:r>
-        <w:t>Precision</w:t>
-      </w:r>
-    </w:p>
-    <w:p>
-      <w:pPr>
-        <w:ind w:start="14.40pt"/>
-        <w:jc w:val="both"/>
-      </w:pPr>
-      <w:r>
-        <w:t xml:space="preserve">Precision represents the rate of </w:t>
-      </w:r>
-    </w:p>
-    <w:p>
-      <w:pPr>
-        <w:pStyle w:val="Heading3"/>
-      </w:pPr>
-      <w:r>
-        <w:t>Recall</w:t>
-      </w:r>
-    </w:p>
-    <w:p>
-      <w:pPr>
-        <w:ind w:start="14.40pt"/>
-        <w:jc w:val="both"/>
-      </w:pPr>
-      <w:r>
-        <w:t xml:space="preserve">Precision represents the rate of </w:t>
-      </w:r>
-    </w:p>
-    <w:p/>
-    <w:p>
-      <w:pPr>
-        <w:pStyle w:val="Heading3"/>
-      </w:pPr>
-      <w:r>
-        <w:t>F1-Score</w:t>
-      </w:r>
-    </w:p>
-    <w:p>
-      <w:pPr>
-        <w:pStyle w:val="Heading2"/>
-      </w:pPr>
-      <w:r>
-        <w:t>Hyperparameter tunnig</w:t>
-      </w:r>
-    </w:p>
-    <w:p>
-      <w:pPr>
+        <w:spacing w:before="2pt"/>
         <w:ind w:firstLine="14.40pt"/>
         <w:jc w:val="both"/>
       </w:pPr>
       <w:r>
+        <w:t xml:space="preserve">In a problem with imbalanced labels as this one accuracy can not be used to evaluate a model. When a model is fed extremely imbalanced data is going to predict only the majority class, resulting in near 100% accuracy even tough </w:t>
+      </w:r>
+      <w:r>
+        <w:lastRenderedPageBreak/>
+        <w:t xml:space="preserve">the model is terrible at prediction one of the classes. </w:t>
+      </w:r>
+      <w:r>
+        <w:t>This is why other evaluation metrics must be used.</w:t>
+      </w:r>
+      <w:r>
+        <w:t xml:space="preserve"> </w:t>
+      </w:r>
+    </w:p>
+    <w:p>
+      <w:pPr>
+        <w:pStyle w:val="Heading3"/>
+        <w:spacing w:before="2pt"/>
+      </w:pPr>
+      <w:r>
+        <w:t>Confusion Matrix</w:t>
+      </w:r>
+    </w:p>
+    <w:p>
+      <w:pPr>
+        <w:spacing w:before="2pt"/>
+        <w:ind w:firstLine="14.40pt"/>
+        <w:jc w:val="both"/>
+      </w:pPr>
+      <w:r>
+        <w:t>Confusion matrix is a performance evaluation metric for</w:t>
+      </w:r>
+      <w:r>
+        <w:t xml:space="preserve"> classification problems. It show a table representing the combinations of actual and predicted values [9]</w:t>
+      </w:r>
+      <w:r>
+        <w:t xml:space="preserve">. </w:t>
+      </w:r>
+    </w:p>
+    <w:p>
+      <w:pPr>
+        <w:pStyle w:val="Heading3"/>
+        <w:spacing w:before="2pt"/>
+      </w:pPr>
+      <w:r>
+        <w:t>Precision</w:t>
+      </w:r>
+    </w:p>
+    <w:p>
+      <w:pPr>
+        <w:spacing w:before="2pt"/>
+        <w:ind w:firstLine="14.40pt"/>
+        <w:jc w:val="both"/>
+      </w:pPr>
+      <w:r>
+        <w:t>Precision represents the rat</w:t>
+      </w:r>
+      <w:r>
+        <w:t>io</w:t>
+      </w:r>
+      <w:r>
+        <w:t xml:space="preserve"> of </w:t>
+      </w:r>
+      <w:r>
+        <w:t xml:space="preserve">correctly predicted </w:t>
+      </w:r>
+      <w:r>
+        <w:t xml:space="preserve">true positives to the total number of </w:t>
+      </w:r>
+      <w:r>
+        <w:t>values</w:t>
+      </w:r>
+      <w:r>
+        <w:t xml:space="preserve"> predicted positive</w:t>
+      </w:r>
+      <w:r>
+        <w:t>.</w:t>
+      </w:r>
+      <w:r>
+        <w:t xml:space="preserve"> </w:t>
+      </w:r>
+    </w:p>
+    <w:p>
+      <w:pPr>
+        <w:spacing w:before="2pt"/>
+        <w:ind w:start="14.40pt"/>
+      </w:pPr>
+      <w:r>
+        <w:t>Precision = TP/(TP + FP)</w:t>
+      </w:r>
+    </w:p>
+    <w:p>
+      <w:pPr>
+        <w:pStyle w:val="Heading3"/>
+        <w:spacing w:before="2pt"/>
+      </w:pPr>
+      <w:r>
+        <w:t>Recall</w:t>
+      </w:r>
+    </w:p>
+    <w:p>
+      <w:pPr>
+        <w:spacing w:before="2pt"/>
+        <w:ind w:firstLine="14.40pt"/>
+        <w:jc w:val="both"/>
+      </w:pPr>
+      <w:r>
+        <w:t>Recall</w:t>
+      </w:r>
+      <w:r>
+        <w:t xml:space="preserve"> </w:t>
+      </w:r>
+      <w:r>
+        <w:t>is</w:t>
+      </w:r>
+      <w:r>
+        <w:t xml:space="preserve"> the rat</w:t>
+      </w:r>
+      <w:r>
+        <w:t>io</w:t>
+      </w:r>
+      <w:r>
+        <w:t xml:space="preserve"> of </w:t>
+      </w:r>
+      <w:r>
+        <w:t>correctly predicted</w:t>
+      </w:r>
+      <w:r>
+        <w:t xml:space="preserve"> t</w:t>
+      </w:r>
+      <w:r>
+        <w:t>rue positive</w:t>
+      </w:r>
+      <w:r>
+        <w:t>s</w:t>
+      </w:r>
+      <w:r>
+        <w:t xml:space="preserve"> to the </w:t>
+      </w:r>
+      <w:r>
+        <w:t>total</w:t>
+      </w:r>
+      <w:r>
+        <w:t xml:space="preserve"> number of positive</w:t>
+      </w:r>
+      <w:r>
+        <w:t xml:space="preserve"> </w:t>
+      </w:r>
+      <w:r>
+        <w:t>values</w:t>
+      </w:r>
+      <w:r>
+        <w:t xml:space="preserve">. </w:t>
+      </w:r>
+    </w:p>
+    <w:p>
+      <w:pPr>
+        <w:spacing w:before="2pt"/>
+        <w:ind w:start="14.40pt"/>
+      </w:pPr>
+      <w:r>
+        <w:t>Recall = TP/(TP + FN)</w:t>
+      </w:r>
+    </w:p>
+    <w:p>
+      <w:pPr>
+        <w:pStyle w:val="Heading3"/>
+        <w:spacing w:before="2pt"/>
+      </w:pPr>
+      <w:r>
+        <w:t>F1-Score</w:t>
+      </w:r>
+    </w:p>
+    <w:p>
+      <w:pPr>
+        <w:spacing w:before="2pt"/>
+        <w:ind w:firstLine="14.40pt"/>
+        <w:jc w:val="both"/>
+      </w:pPr>
+      <w:r>
+        <w:t xml:space="preserve">F1-Score it the </w:t>
+      </w:r>
+      <w:r>
+        <w:t>harmonic mean of precision and recall combining them in one single metric [</w:t>
+      </w:r>
+      <w:r>
+        <w:t>10</w:t>
+      </w:r>
+      <w:r>
+        <w:t xml:space="preserve">]. </w:t>
+      </w:r>
+    </w:p>
+    <w:p>
+      <w:pPr>
+        <w:spacing w:before="2pt"/>
+        <w:ind w:firstLine="14.40pt"/>
+      </w:pPr>
+      <w:r>
+        <w:t xml:space="preserve">F1 = </w:t>
+      </w:r>
+      <w:r>
+        <w:t>2 x [(Precision x Recall) / (Precision + Recall)]</w:t>
+      </w:r>
+    </w:p>
+    <w:p>
+      <w:pPr>
+        <w:spacing w:before="2pt"/>
+        <w:ind w:firstLine="14.40pt"/>
+        <w:jc w:val="both"/>
+      </w:pPr>
+      <w:r>
+        <w:t>Is important to mention that not one single metric fits all needs, more than one must be analysed to evaluate the model.</w:t>
+      </w:r>
+    </w:p>
+    <w:p>
+      <w:pPr>
+        <w:pStyle w:val="Heading2"/>
+        <w:spacing w:before="5pt"/>
+        <w:ind w:start="14.45pt" w:hanging="14.45pt"/>
+      </w:pPr>
+      <w:r>
+        <w:t>Hyperparameter tunnig</w:t>
+      </w:r>
+    </w:p>
+    <w:p>
+      <w:pPr>
+        <w:spacing w:before="2pt"/>
+        <w:ind w:firstLine="14.40pt"/>
+        <w:jc w:val="both"/>
+      </w:pPr>
+      <w:r>
         <w:t xml:space="preserve">Hyperparameter tunning is the process of fitting the model with a given set of parameters and return the optimal set of parameters for the given model. In this paper we used </w:t>
       </w:r>
       <w:proofErr w:type="spellStart"/>
@@ -1737,6 +2057,7 @@
     <w:p>
       <w:pPr>
         <w:pStyle w:val="Heading3"/>
+        <w:spacing w:before="2pt"/>
       </w:pPr>
       <w:r>
         <w:t>Grid search</w:t>
@@ -1744,29 +2065,311 @@
     </w:p>
     <w:p>
       <w:pPr>
-        <w:ind w:start="14.40pt"/>
+        <w:spacing w:before="2pt"/>
+        <w:ind w:firstLine="14.40pt"/>
         <w:jc w:val="both"/>
         <w:rPr>
           <w:lang w:val="en-US"/>
         </w:rPr>
       </w:pPr>
-    </w:p>
-    <w:p>
-      <w:pPr>
-        <w:pStyle w:val="Heading4"/>
-      </w:pPr>
+      <w:proofErr w:type="spellStart"/>
+      <w:r>
+        <w:rPr>
+          <w:lang w:val="en-US"/>
+        </w:rPr>
+        <w:t>GridSearchCV</w:t>
+      </w:r>
+      <w:proofErr w:type="spellEnd"/>
+      <w:r>
+        <w:rPr>
+          <w:lang w:val="en-US"/>
+        </w:rPr>
+        <w:t xml:space="preserve"> fits the given set of parameters into the given learning model and scores every combination of parameters. Then using the “</w:t>
+      </w:r>
+      <w:proofErr w:type="spellStart"/>
+      <w:r>
+        <w:rPr>
+          <w:lang w:val="en-US"/>
+        </w:rPr>
+        <w:t>best_params</w:t>
+      </w:r>
+      <w:proofErr w:type="spellEnd"/>
+      <w:r>
+        <w:rPr>
+          <w:lang w:val="en-US"/>
+        </w:rPr>
+        <w:t xml:space="preserve">_” attribute the best set of parameters is returned [8]. </w:t>
+      </w:r>
+    </w:p>
+    <w:p>
+      <w:pPr>
+        <w:pStyle w:val="Heading1"/>
+      </w:pPr>
+      <w:r>
+        <w:t xml:space="preserve">Experimental Setup </w:t>
+      </w:r>
+    </w:p>
+    <w:p>
+      <w:pPr>
+        <w:spacing w:before="2pt"/>
+        <w:ind w:firstLine="14.40pt"/>
+        <w:jc w:val="both"/>
+      </w:pPr>
+      <w:r>
+        <w:rPr>
+          <w:lang w:val="en-US"/>
+        </w:rPr>
+        <w:t>Th</w:t>
+      </w:r>
+      <w:r>
+        <w:rPr>
+          <w:lang w:val="en-US"/>
+        </w:rPr>
+        <w:t>e</w:t>
+      </w:r>
+      <w:r>
+        <w:t xml:space="preserve"> dataset originally has</w:t>
+      </w:r>
       <w:r>
         <w:t xml:space="preserve"> </w:t>
       </w:r>
       <w:r>
-        <w:t xml:space="preserve">Positioning Figures and Tables: </w:t>
-      </w:r>
-      <w:r>
-        <w:rPr>
-          <w:i w:val="0"/>
-        </w:rPr>
-        <w:t>Place figures and tables at the top and bottom of columns. Avoid placing them in the middle of columns. Large figures and tables may span across both columns. Figure captions should be below the figures; table heads should appear above the tables. Insert figures and tables after they are cited in the text. Use the abbreviation “Fig. 1”, even at the beginning of a sentence.</w:t>
-      </w:r>
+        <w:t>253680</w:t>
+      </w:r>
+      <w:r>
+        <w:t xml:space="preserve"> rows and 22 columns</w:t>
+      </w:r>
+      <w:r>
+        <w:t xml:space="preserve">. After the label imbalance issue was found the first concern was comparing resampling techniques. All the code comparing the resampling techniques is available in the git hub repository. </w:t>
+      </w:r>
+    </w:p>
+    <w:p>
+      <w:pPr>
+        <w:pStyle w:val="Heading2"/>
+      </w:pPr>
+      <w:r>
+        <w:t>Resampling techniques</w:t>
+      </w:r>
+    </w:p>
+    <w:p>
+      <w:pPr>
+        <w:ind w:firstLine="14.40pt"/>
+        <w:jc w:val="both"/>
+      </w:pPr>
+      <w:r>
+        <w:t xml:space="preserve">A major issue when using resampling techniques is data leakage. Data leakage occurs when the data is resampled before being split into training and testing sets. Two issues emerge from this, </w:t>
+      </w:r>
+      <w:r>
+        <w:t xml:space="preserve">the test data should be naturally imbalanced to properly test the algorithm, if the entire dataset is resampled the test set is not going to reveal potential bias of the model. The second issue is that some resampling algorithms like random over sampler or ENN utilize other samples to generate or select other samples, therefor the same information is going to be in the train and test sets (data leakage) [11]. </w:t>
+      </w:r>
+    </w:p>
+    <w:p>
+      <w:pPr>
+        <w:ind w:firstLine="14.40pt"/>
+        <w:jc w:val="both"/>
+      </w:pPr>
+    </w:p>
+    <w:p>
+      <w:pPr>
+        <w:pStyle w:val="Heading3"/>
+      </w:pPr>
+      <w:r>
+        <w:t>Repeated ENN</w:t>
+      </w:r>
+    </w:p>
+    <w:p>
+      <w:pPr>
+        <w:ind w:firstLine="14.40pt"/>
+        <w:jc w:val="both"/>
+      </w:pPr>
+      <w:r>
+        <w:t>The parameter number of neighbours to consider (</w:t>
+      </w:r>
+      <w:proofErr w:type="spellStart"/>
+      <w:r>
+        <w:t>n_neighbours</w:t>
+      </w:r>
+      <w:proofErr w:type="spellEnd"/>
+      <w:r>
+        <w:t xml:space="preserve">) was set to 7 because the higher the number of neighbours more samples are being removed, and 7 resulted in a satisfactory ratio between both labels. </w:t>
+      </w:r>
+    </w:p>
+    <w:p>
+      <w:pPr>
+        <w:pStyle w:val="Heading2"/>
+      </w:pPr>
+      <w:r>
+        <w:t xml:space="preserve">Feature selection </w:t>
+      </w:r>
+    </w:p>
+    <w:p>
+      <w:pPr>
+        <w:ind w:firstLine="14.40pt"/>
+        <w:jc w:val="both"/>
+      </w:pPr>
+      <w:r>
+        <w:t xml:space="preserve">RFECV was used to find the optimal number of </w:t>
+      </w:r>
+      <w:r>
+        <w:t>features. The data was then transformed using the transform method</w:t>
+      </w:r>
+      <w:r>
+        <w:t>, the optimal number of features for this dataset is 17</w:t>
+      </w:r>
+      <w:r>
+        <w:t xml:space="preserve">. Bellow is a plot showing the </w:t>
+      </w:r>
+      <w:r>
+        <w:t>number of features against the mean test accuracy.</w:t>
+      </w:r>
+    </w:p>
+    <w:p>
+      <w:pPr>
+        <w:keepNext/>
+      </w:pPr>
+      <w:r>
+        <w:rPr>
+          <w:noProof/>
+        </w:rPr>
+        <w:drawing>
+          <wp:inline distT="0" distB="0" distL="0" distR="0" wp14:anchorId="5DB4BF08" wp14:editId="547A8135">
+            <wp:extent cx="2956560" cy="2051850"/>
+            <wp:effectExtent l="0" t="0" r="0" b="5715"/>
+            <wp:docPr id="2" name="Picture 2" descr="Chart, line chart&#10;&#10;Description automatically generated"/>
+            <wp:cNvGraphicFramePr>
+              <a:graphicFrameLocks xmlns:a="http://purl.oclc.org/ooxml/drawingml/main" noChangeAspect="1"/>
+            </wp:cNvGraphicFramePr>
+            <a:graphic xmlns:a="http://purl.oclc.org/ooxml/drawingml/main">
+              <a:graphicData uri="http://purl.oclc.org/ooxml/drawingml/picture">
+                <pic:pic xmlns:pic="http://purl.oclc.org/ooxml/drawingml/picture">
+                  <pic:nvPicPr>
+                    <pic:cNvPr id="2" name="Picture 2" descr="Chart, line chart&#10;&#10;Description automatically generated"/>
+                    <pic:cNvPicPr/>
+                  </pic:nvPicPr>
+                  <pic:blipFill>
+                    <a:blip r:embed="rId17"/>
+                    <a:stretch>
+                      <a:fillRect/>
+                    </a:stretch>
+                  </pic:blipFill>
+                  <pic:spPr>
+                    <a:xfrm>
+                      <a:off x="0" y="0"/>
+                      <a:ext cx="2961148" cy="2055034"/>
+                    </a:xfrm>
+                    <a:prstGeom prst="rect">
+                      <a:avLst/>
+                    </a:prstGeom>
+                  </pic:spPr>
+                </pic:pic>
+              </a:graphicData>
+            </a:graphic>
+          </wp:inline>
+        </w:drawing>
+      </w:r>
+    </w:p>
+    <w:p>
+      <w:pPr>
+        <w:pStyle w:val="Caption"/>
+      </w:pPr>
+      <w:r>
+        <w:t xml:space="preserve">Figure </w:t>
+      </w:r>
+      <w:r>
+        <w:fldChar w:fldCharType="begin"/>
+      </w:r>
+      <w:r>
+        <w:instrText xml:space="preserve"> SEQ Figure \* ARABIC </w:instrText>
+      </w:r>
+      <w:r>
+        <w:fldChar w:fldCharType="separate"/>
+      </w:r>
+      <w:r>
+        <w:rPr>
+          <w:noProof/>
+        </w:rPr>
+        <w:t>1</w:t>
+      </w:r>
+      <w:r>
+        <w:fldChar w:fldCharType="end"/>
+      </w:r>
+      <w:r>
+        <w:t>: Mean test accuracy per Number of features plot</w:t>
+      </w:r>
+    </w:p>
+    <w:p>
+      <w:pPr>
+        <w:pStyle w:val="Heading2"/>
+      </w:pPr>
+      <w:r>
+        <w:t>Machine learning models</w:t>
+      </w:r>
+      <w:r>
+        <w:t xml:space="preserve"> and hyperparameter tunning</w:t>
+      </w:r>
+    </w:p>
+    <w:p>
+      <w:pPr>
+        <w:pStyle w:val="Heading3"/>
+        <w:spacing w:before="2pt"/>
+      </w:pPr>
+      <w:r>
+        <w:t>Decision Tree Classifier</w:t>
+      </w:r>
+    </w:p>
+    <w:p>
+      <w:pPr>
+        <w:jc w:val="both"/>
+      </w:pPr>
+      <w:r>
+        <w:t xml:space="preserve">The parameter being </w:t>
+      </w:r>
+      <w:r>
+        <w:t xml:space="preserve">modified for this model are </w:t>
+      </w:r>
+      <w:proofErr w:type="spellStart"/>
+      <w:r>
+        <w:t>max_depth</w:t>
+      </w:r>
+      <w:proofErr w:type="spellEnd"/>
+      <w:r>
+        <w:t xml:space="preserve">, criterion, and </w:t>
+      </w:r>
+      <w:proofErr w:type="spellStart"/>
+      <w:r>
+        <w:t>class_weight</w:t>
+      </w:r>
+      <w:proofErr w:type="spellEnd"/>
+      <w:r>
+        <w:t xml:space="preserve"> </w:t>
+      </w:r>
+    </w:p>
+    <w:p>
+      <w:pPr>
+        <w:pStyle w:val="Heading3"/>
+        <w:spacing w:before="2pt"/>
+      </w:pPr>
+      <w:r>
+        <w:t xml:space="preserve">Logistic Regression </w:t>
+      </w:r>
+    </w:p>
+    <w:p/>
+    <w:p>
+      <w:pPr>
+        <w:pStyle w:val="Heading3"/>
+        <w:spacing w:before="2pt"/>
+      </w:pPr>
+      <w:r>
+        <w:t>Suport Vector Machine</w:t>
+      </w:r>
+    </w:p>
+    <w:p/>
+    <w:p>
+      <w:pPr>
+        <w:spacing w:before="2pt"/>
+        <w:ind w:firstLine="14.40pt"/>
+        <w:jc w:val="both"/>
+      </w:pPr>
     </w:p>
     <w:p>
       <w:pPr>
@@ -2065,77 +2668,6 @@
         <w:t>References</w:t>
       </w:r>
     </w:p>
-    <w:p>
-      <w:pPr>
-        <w:pStyle w:val="BodyText"/>
-      </w:pPr>
-      <w:r>
-        <w:t>The template will number citations consecutively within brackets [1]. The sentence punctuation follows the bracket [2]. Refer simply to the reference number, as in [3]—do not use “Ref. [3]” or “reference [3]” except at the beginning of a sentence: “Reference [3] was the first</w:t>
-      </w:r>
-      <w:r>
-        <w:rPr>
-          <w:lang w:val="en-US"/>
-        </w:rPr>
-        <w:t xml:space="preserve"> </w:t>
-      </w:r>
-      <w:r>
-        <w:t>...</w:t>
-      </w:r>
-      <w:r>
-        <w:t>”</w:t>
-      </w:r>
-    </w:p>
-    <w:p>
-      <w:pPr>
-        <w:pStyle w:val="BodyText"/>
-      </w:pPr>
-      <w:r>
-        <w:t>Number footnotes separately in superscripts. Place the actual footnote at the bottom of the column in which it was cited. Do not put footnotes in the</w:t>
-      </w:r>
-      <w:r>
-        <w:rPr>
-          <w:lang w:val="en-US"/>
-        </w:rPr>
-        <w:t xml:space="preserve"> abstract or</w:t>
-      </w:r>
-      <w:r>
-        <w:t xml:space="preserve"> reference list. Use letters for table footnotes.</w:t>
-      </w:r>
-    </w:p>
-    <w:p>
-      <w:pPr>
-        <w:pStyle w:val="BodyText"/>
-      </w:pPr>
-      <w:r>
-        <w:t>Unless there are six au</w:t>
-      </w:r>
-      <w:r>
-        <w:t>thors or more give all authors</w:t>
-      </w:r>
-      <w:r>
-        <w:rPr>
-          <w:lang w:val="en-US"/>
-        </w:rPr>
-        <w:t xml:space="preserve">’ </w:t>
-      </w:r>
-      <w:r>
-        <w:t>names; do not use “et al.”. Papers that have not been published, even if they have been submitted for publication, should be cited as “unpublished” [4]. Papers that have been accepted for publication should be cited as “in press” [5]. Capitalize only the first word in a paper title, except for proper nouns and element symbols.</w:t>
-      </w:r>
-    </w:p>
-    <w:p>
-      <w:pPr>
-        <w:pStyle w:val="BodyText"/>
-      </w:pPr>
-      <w:r>
-        <w:t xml:space="preserve">For </w:t>
-      </w:r>
-      <w:r>
-        <w:t>papers</w:t>
-      </w:r>
-      <w:r>
-        <w:t xml:space="preserve"> published in translation journals, please give the English citation first, followed by the original foreign-language citation [6].</w:t>
-      </w:r>
-    </w:p>
     <w:p/>
     <w:p>
       <w:pPr>
@@ -2143,41 +2675,91 @@
         <w:ind w:start="17.70pt" w:hanging="17.70pt"/>
       </w:pPr>
       <w:r>
-        <w:t xml:space="preserve">G. Eason, B. Noble, and I. N. Sneddon, “On certain integrals of Lipschitz-Hankel type involving products of Bessel functions,” Phil. Trans. Roy. Soc. London, vol. A247, pp. 529–551, April 1955. </w:t>
-      </w:r>
+        <w:rPr>
+          <w:rStyle w:val="normaltextrun"/>
+          <w:color w:val="000000"/>
+        </w:rPr>
+        <w:t>McGill, H. (2008), “Preventing heart disease in the 21st century implications of the pathobiological determinants of atherosclerosis in youth (PDAY) study,” Circulation, vol. 117, no. 9, (pg. 1216–1227)</w:t>
+      </w:r>
+      <w:r>
+        <w:rPr>
+          <w:rStyle w:val="eop"/>
+          <w:color w:val="000000"/>
+        </w:rPr>
+        <w:t> </w:t>
+      </w:r>
+      <w:r>
+        <w:t>J. Clerk Maxwell, A Treatise on Electricity and Magnetism, 3rd ed., vol. 2. Oxford: Clarendon, 1892, pp.68–73.</w:t>
+      </w:r>
+    </w:p>
+    <w:p>
+      <w:pPr>
+        <w:pStyle w:val="references"/>
+      </w:pPr>
+      <w:r>
+        <w:t>Dey, A. (2016). Analysis of Supervised Machine Learning Algorithms for Heart Disease Prediction with Reduced Number of  Attributes using Principal Component Analysis. https://www.researchgate.net/publication/301335834_Analysis_of_Supervised_Machine_Learning_Algorithms_for_Heart_Disease_Predicti</w:t>
+      </w:r>
+      <w:r>
+        <w:lastRenderedPageBreak/>
+        <w:t>on_with_Reduced_Number_of_Attributes_using_Principal_Component_Analysis/link/583d2af708ae502a85e53634/download</w:t>
+      </w:r>
+    </w:p>
+    <w:p>
+      <w:pPr>
+        <w:pStyle w:val="references"/>
+      </w:pPr>
+      <w:r>
+        <w:t xml:space="preserve">Pant, A. (2019). Introduction to Logistic Regression. https://towardsdatascience.com/introduction-to-logistic-regression-66248243c148 </w:t>
+      </w:r>
+    </w:p>
+    <w:p>
+      <w:pPr>
+        <w:pStyle w:val="references"/>
+      </w:pPr>
+      <w:r>
+        <w:t xml:space="preserve">Mitchell, T. (1997). Machine Learning. McGraw Hill Companies (pg. 52) </w:t>
+      </w:r>
+    </w:p>
+    <w:p>
+      <w:pPr>
+        <w:pStyle w:val="references"/>
+      </w:pPr>
+      <w:r>
+        <w:t>Lee, W. (2019). Python Machine Learning. John Wiley &amp; Sons. (pg. 180)</w:t>
+      </w:r>
+    </w:p>
+    <w:p>
+      <w:pPr>
+        <w:pStyle w:val="references"/>
+      </w:pPr>
+      <w:r>
+        <w:t xml:space="preserve">Mwanthi, D. (2022). Getting started with Recursive Feature Elimination algorithm in Machine Learning  </w:t>
+      </w:r>
+      <w:r>
+        <w:t>https://www.section.io/engineering-education/recursive-feature-elimination/#:~:text=the%20RFE%20algorithm.-,Implementing%20RFE%20algorithm,data%20into%20a%20decision%20tree.&amp;text=The%20output%20above%20shows%20that%20the%20optimal%20number%20of%20features%20is%20t</w:t>
+      </w:r>
+    </w:p>
+    <w:p>
+      <w:pPr>
+        <w:pStyle w:val="references"/>
+      </w:pPr>
+      <w:r>
+        <w:t>Saini, A. (2021). Decision Tree Algorithm – A Complete Guide. https://www.analyticsvidhya.com/blog/2021/08/decision-tree-algorithm/</w:t>
+      </w:r>
+    </w:p>
+    <w:p>
+      <w:pPr>
+        <w:pStyle w:val="references"/>
+      </w:pPr>
       <w:r>
         <w:rPr>
           <w:i/>
           <w:iCs/>
         </w:rPr>
-        <w:t>(references)</w:t>
-      </w:r>
-    </w:p>
-    <w:p>
-      <w:pPr>
-        <w:pStyle w:val="references"/>
-        <w:ind w:start="17.70pt" w:hanging="17.70pt"/>
-      </w:pPr>
-      <w:r>
-        <w:t>J. Clerk Maxwell, A Treatise on Electricity and Magnetism, 3rd ed., vol. 2. Oxford: Clarendon, 1892, pp.68–73.</w:t>
-      </w:r>
-    </w:p>
-    <w:p>
-      <w:pPr>
-        <w:pStyle w:val="references"/>
-        <w:ind w:start="17.70pt" w:hanging="17.70pt"/>
-      </w:pPr>
-      <w:r>
-        <w:t>I. S. Jacobs and C. P. Bean, “Fine particles, thin films and exchange anisotropy,” in Magnetism, vol. III, G. T. Rado and H. Suhl, Eds. New York: Academic, 1963, pp. 271–350.</w:t>
-      </w:r>
-    </w:p>
-    <w:p>
-      <w:pPr>
-        <w:pStyle w:val="references"/>
-        <w:ind w:start="17.70pt" w:hanging="17.70pt"/>
-      </w:pPr>
-      <w:r>
-        <w:t>K. Elissa, “Title of paper if known,” unpublished.</w:t>
+        <w:t>Under-sampling</w:t>
+      </w:r>
+      <w:r>
+        <w:t xml:space="preserve">. Imbalanced-learn.org. (2022). Retrieved December 14, 2022, from https://imbalanced-learn.org/stable/under_sampling.html#edited-nearest-neighbors </w:t>
       </w:r>
     </w:p>
     <w:p>
@@ -2189,10 +2771,10 @@
           <w:i/>
           <w:iCs/>
         </w:rPr>
-        <w:t>Under-sampling</w:t>
-      </w:r>
-      <w:r>
-        <w:t xml:space="preserve">. Imbalanced-learn.org. (2022). Retrieved December 14, 2022, from https://imbalanced-learn.org/stable/under_sampling.html#edited-nearest-neighbors </w:t>
+        <w:t>Sklearn.preprocessing.StandardScaler</w:t>
+      </w:r>
+      <w:r>
+        <w:t xml:space="preserve">. Sklearn. (2022). Retrieved December 12, 2022, from https://scikit-learn.org/stable/modules/generated/sklearn.preprocessing.StandardScaler.html#sklearn.preprocessing.StandardScaler </w:t>
       </w:r>
     </w:p>
     <w:p>
@@ -2204,11 +2786,87 @@
           <w:i/>
           <w:iCs/>
         </w:rPr>
-        <w:t>Sklearn.preprocessing.StandardScaler</w:t>
-      </w:r>
-      <w:r>
-        <w:t xml:space="preserve">. Sklearn. (2022). Retrieved December 12, 2022, from https://scikit-learn.org/stable/modules/generated/sklearn.preprocessing.StandardScaler.html#sklearn.preprocessing.StandardScaler </w:t>
-      </w:r>
+        <w:t>1.13. feature selection</w:t>
+      </w:r>
+      <w:r>
+        <w:t xml:space="preserve">. scikit-learn.org. (2022). Retrieved December 14, 2022, from https://scikit-learn.org/stable/modules/feature_selection.html#rfe </w:t>
+      </w:r>
+    </w:p>
+    <w:p>
+      <w:pPr>
+        <w:pStyle w:val="references"/>
+      </w:pPr>
+      <w:r>
+        <w:rPr>
+          <w:i/>
+          <w:iCs/>
+        </w:rPr>
+        <w:t>Sklearn.GRIDSEARCHCV</w:t>
+      </w:r>
+      <w:r>
+        <w:t xml:space="preserve">. scikit-learn.org. (2022). Retrieved December 14, 2022, from https://scikit-learn.org/stable/modules/generated/sklearn.model_selection.GridSearchCV.html#sklearn.model_selection.GridSearchCV </w:t>
+      </w:r>
+    </w:p>
+    <w:p>
+      <w:pPr>
+        <w:pStyle w:val="references"/>
+      </w:pPr>
+      <w:r>
+        <w:t xml:space="preserve">Narkhede, S. (2021, June 15). </w:t>
+      </w:r>
+      <w:r>
+        <w:rPr>
+          <w:i/>
+          <w:iCs/>
+        </w:rPr>
+        <w:t>Understanding confusion matrix</w:t>
+      </w:r>
+      <w:r>
+        <w:t xml:space="preserve">. Medium. Retrieved December 14, 2022, from https://towardsdatascience.com/understanding-confusion-matrix-a9ad42dcfd62 </w:t>
+      </w:r>
+    </w:p>
+    <w:p>
+      <w:pPr>
+        <w:pStyle w:val="references"/>
+      </w:pPr>
+      <w:r>
+        <w:t xml:space="preserve">Johnson, J. (2020, July 22). </w:t>
+      </w:r>
+      <w:r>
+        <w:rPr>
+          <w:i/>
+          <w:iCs/>
+        </w:rPr>
+        <w:t>Precision, recall &amp; confusion matrices in Machine Learning</w:t>
+      </w:r>
+      <w:r>
+        <w:t xml:space="preserve">. BMC Blogs. Retrieved December 14, 2022, from https://www.bmc.com/blogs/confusion-precision-recall/ </w:t>
+      </w:r>
+    </w:p>
+    <w:p>
+      <w:pPr>
+        <w:pStyle w:val="references"/>
+      </w:pPr>
+      <w:r>
+        <w:rPr>
+          <w:i/>
+          <w:iCs/>
+        </w:rPr>
+        <w:t>8. common pitfalls and recommended practices#</w:t>
+      </w:r>
+      <w:r>
+        <w:t xml:space="preserve">. imbalanced-learn.org. (2022). Retrieved December 15, 2022, from https://imbalanced-learn.org/stable/common_pitfalls.html </w:t>
+      </w:r>
+    </w:p>
+    <w:p>
+      <w:pPr>
+        <w:pStyle w:val="references"/>
+        <w:numPr>
+          <w:ilvl w:val="0"/>
+          <w:numId w:val="0"/>
+        </w:numPr>
+        <w:ind w:start="18pt"/>
+      </w:pPr>
     </w:p>
     <w:p>
       <w:pPr>
@@ -2293,7 +2951,6 @@
         <w:rPr>
           <w:noProof/>
         </w:rPr>
-        <w:lastRenderedPageBreak/>
         <w:drawing>
           <wp:anchor distT="0" distB="0" distL="114300" distR="114300" simplePos="0" relativeHeight="251657728" behindDoc="1" locked="0" layoutInCell="1" allowOverlap="1" wp14:anchorId="6125684F" wp14:editId="731F8307">
             <wp:simplePos x="0" y="0"/>
@@ -3339,7 +3996,7 @@
   <w:abstractNum w:abstractNumId="16" w15:restartNumberingAfterBreak="0">
     <w:nsid w:val="4189603E"/>
     <w:multiLevelType w:val="multilevel"/>
-    <w:tmpl w:val="0AB06E12"/>
+    <w:tmpl w:val="E656025A"/>
     <w:lvl w:ilvl="0">
       <w:start w:val="1"/>
       <w:numFmt w:val="upperRoman"/>
@@ -3464,6 +4121,7 @@
         <w:iCs/>
         <w:sz w:val="20"/>
         <w:szCs w:val="20"/>
+        <w:lang w:val="en-US"/>
       </w:rPr>
     </w:lvl>
     <w:lvl w:ilvl="4">
@@ -3956,6 +4614,7 @@
     <w:lsdException w:name="Emphasis" w:qFormat="1"/>
     <w:lsdException w:name="Normal (Web)" w:uiPriority="99"/>
     <w:lsdException w:name="HTML Keyboard" w:semiHidden="1" w:unhideWhenUsed="1"/>
+    <w:lsdException w:name="Normal Table" w:semiHidden="1" w:unhideWhenUsed="1"/>
     <w:lsdException w:name="annotation subject" w:semiHidden="1" w:unhideWhenUsed="1"/>
     <w:lsdException w:name="No List" w:semiHidden="1" w:unhideWhenUsed="1"/>
     <w:lsdException w:name="Outline List 1" w:semiHidden="1" w:unhideWhenUsed="1"/>
@@ -3998,8 +4657,11 @@
     <w:lsdException w:name="Table Contemporary" w:semiHidden="1" w:unhideWhenUsed="1"/>
     <w:lsdException w:name="Table Elegant" w:semiHidden="1" w:unhideWhenUsed="1"/>
     <w:lsdException w:name="Table Professional" w:semiHidden="1" w:unhideWhenUsed="1"/>
+    <w:lsdException w:name="Table Subtle 1" w:semiHidden="1" w:unhideWhenUsed="1"/>
     <w:lsdException w:name="Table Subtle 2" w:semiHidden="1" w:unhideWhenUsed="1"/>
     <w:lsdException w:name="Table Web 1" w:semiHidden="1" w:unhideWhenUsed="1"/>
+    <w:lsdException w:name="Table Web 2" w:semiHidden="1" w:unhideWhenUsed="1"/>
+    <w:lsdException w:name="Table Web 3" w:semiHidden="1" w:unhideWhenUsed="1"/>
     <w:lsdException w:name="Balloon Text" w:semiHidden="1" w:unhideWhenUsed="1"/>
     <w:lsdException w:name="Table Theme" w:semiHidden="1" w:unhideWhenUsed="1"/>
     <w:lsdException w:name="Placeholder Text" w:semiHidden="1" w:uiPriority="99"/>
@@ -4705,6 +5367,59 @@
       <w:lang w:eastAsia="en-GB"/>
     </w:rPr>
   </w:style>
+  <w:style w:type="character" w:styleId="PlaceholderText">
+    <w:name w:val="Placeholder Text"/>
+    <w:basedOn w:val="DefaultParagraphFont"/>
+    <w:uiPriority w:val="99"/>
+    <w:semiHidden/>
+    <w:rsid w:val="001251DA"/>
+    <w:rPr>
+      <w:color w:val="808080"/>
+    </w:rPr>
+  </w:style>
+  <w:style w:type="paragraph" w:styleId="Caption">
+    <w:name w:val="caption"/>
+    <w:basedOn w:val="Normal"/>
+    <w:next w:val="Normal"/>
+    <w:unhideWhenUsed/>
+    <w:qFormat/>
+    <w:rsid w:val="00942CE8"/>
+    <w:pPr>
+      <w:spacing w:after="10pt"/>
+    </w:pPr>
+    <w:rPr>
+      <w:i/>
+      <w:iCs/>
+      <w:color w:val="44546A" w:themeColor="text2"/>
+      <w:sz w:val="18"/>
+      <w:szCs w:val="18"/>
+    </w:rPr>
+  </w:style>
+  <w:style w:type="character" w:customStyle="1" w:styleId="normaltextrun">
+    <w:name w:val="normaltextrun"/>
+    <w:basedOn w:val="DefaultParagraphFont"/>
+    <w:rsid w:val="00C07BCE"/>
+  </w:style>
+  <w:style w:type="character" w:customStyle="1" w:styleId="eop">
+    <w:name w:val="eop"/>
+    <w:basedOn w:val="DefaultParagraphFont"/>
+    <w:rsid w:val="00C07BCE"/>
+  </w:style>
+  <w:style w:type="paragraph" w:customStyle="1" w:styleId="paragraph">
+    <w:name w:val="paragraph"/>
+    <w:basedOn w:val="Normal"/>
+    <w:rsid w:val="00C07BCE"/>
+    <w:pPr>
+      <w:spacing w:before="5pt" w:beforeAutospacing="1" w:after="5pt" w:afterAutospacing="1"/>
+      <w:jc w:val="start"/>
+    </w:pPr>
+    <w:rPr>
+      <w:rFonts w:eastAsia="Times New Roman"/>
+      <w:sz w:val="24"/>
+      <w:szCs w:val="24"/>
+      <w:lang w:eastAsia="en-GB"/>
+    </w:rPr>
+  </w:style>
 </w:styles>
 </file>
 

</xml_diff>